<commit_message>
Improved tuning correct instructions
</commit_message>
<xml_diff>
--- a/Documentation/190930TuningCorrectorInstructions.docx
+++ b/Documentation/190930TuningCorrectorInstructions.docx
@@ -7,7 +7,13 @@
         <w:spacing w:before="100" w:beforeAutospacing="1" w:after="100" w:afterAutospacing="1"/>
       </w:pPr>
       <w:r>
-        <w:t xml:space="preserve">This feature is for correcting reference patterns between different mass spectrometer tunings. In practice, it is for 'correcting' </w:t>
+        <w:t xml:space="preserve">This feature is for correcting reference patterns between different mass spectrometer tunings. </w:t>
+      </w:r>
+      <w:r>
+        <w:t xml:space="preserve">The original variable names were written </w:t>
+      </w:r>
+      <w:r>
+        <w:t xml:space="preserve">for 'correcting' </w:t>
       </w:r>
       <w:proofErr w:type="spellStart"/>
       <w:r>
@@ -15,7 +21,19 @@
       </w:r>
       <w:proofErr w:type="spellEnd"/>
       <w:r>
-        <w:t xml:space="preserve"> own mass spectrometer's tuning with the assumption that the NIST tuning is 'correct'. The feature compares some data collected on your </w:t>
+        <w:t xml:space="preserve"> own mass spectrometer's tuning </w:t>
+      </w:r>
+      <w:r>
+        <w:t>to match an external tuning (</w:t>
+      </w:r>
+      <w:r>
+        <w:t>NIST</w:t>
+      </w:r>
+      <w:r>
+        <w:t>’s), though it can be used for the opposite tuning to bring an external pattern to match one’s own spectrometer.</w:t>
+      </w:r>
+      <w:r>
+        <w:t xml:space="preserve"> The feature compares some data collected on your </w:t>
       </w:r>
       <w:proofErr w:type="spellStart"/>
       <w:r>
@@ -23,7 +41,74 @@
       </w:r>
       <w:proofErr w:type="spellEnd"/>
       <w:r>
-        <w:t xml:space="preserve"> to that with data from NIST, then corrects for your spectrometer’s tuning factor during the analysis. This can improve quantitative accuracy.</w:t>
+        <w:t xml:space="preserve"> to that with data from </w:t>
+      </w:r>
+      <w:r>
+        <w:t>external data</w:t>
+      </w:r>
+      <w:r>
+        <w:t>, then corrects for your spectrometer’s tuning factor during the analysis. This can improve quantitative accuracy.</w:t>
+      </w:r>
+      <w:r>
+        <w:t xml:space="preserve">  </w:t>
+      </w:r>
+      <w:proofErr w:type="spellStart"/>
+      <w:r>
+        <w:t>The</w:t>
+      </w:r>
+      <w:proofErr w:type="spellEnd"/>
+      <w:r>
+        <w:t xml:space="preserve"> tuning correction factors and their uncertainties are also exported in the log file when available.</w:t>
+      </w:r>
+      <w:r>
+        <w:t xml:space="preserve"> Further, the reference pattern uncertainties associated with the correction are also exported when available.</w:t>
+      </w:r>
+    </w:p>
+    <w:p>
+      <w:pPr>
+        <w:spacing w:before="100" w:beforeAutospacing="1" w:after="100" w:afterAutospacing="1"/>
+        <w:rPr>
+          <w:b/>
+          <w:bCs/>
+          <w:sz w:val="28"/>
+          <w:szCs w:val="28"/>
+        </w:rPr>
+      </w:pPr>
+      <w:r>
+        <w:rPr>
+          <w:b/>
+          <w:bCs/>
+          <w:sz w:val="28"/>
+          <w:szCs w:val="28"/>
+        </w:rPr>
+        <w:t>Choose the case that is correct.</w:t>
+      </w:r>
+      <w:r>
+        <w:rPr>
+          <w:b/>
+          <w:bCs/>
+          <w:sz w:val="28"/>
+          <w:szCs w:val="28"/>
+        </w:rPr>
+        <w:t xml:space="preserve"> The final reference pattern should match what data will be analyzed. So if one is analyzing experim</w:t>
+      </w:r>
+      <w:r>
+        <w:rPr>
+          <w:b/>
+          <w:bCs/>
+          <w:sz w:val="28"/>
+          <w:szCs w:val="28"/>
+        </w:rPr>
+        <w:t xml:space="preserve">ental </w:t>
+      </w:r>
+      <w:r>
+        <w:rPr>
+          <w:b/>
+          <w:bCs/>
+          <w:sz w:val="28"/>
+          <w:szCs w:val="28"/>
+        </w:rPr>
+        <w:t>data collected on their own mass spectrometer, one would want to use Case 2 from below.</w:t>
       </w:r>
     </w:p>
     <w:p>
@@ -39,7 +124,14 @@
           <w:b/>
           <w:bCs/>
         </w:rPr>
-        <w:t>Suggested Procedure for How to use the Tuning Factor Correction Feature:</w:t>
+        <w:t>CASE 1: Changing your patterns to match the external reference pattern (e.g., NIST) Using</w:t>
+      </w:r>
+      <w:r>
+        <w:rPr>
+          <w:b/>
+          <w:bCs/>
+        </w:rPr>
+        <w:t xml:space="preserve"> the Tuning Factor Correction Feature:</w:t>
       </w:r>
     </w:p>
     <w:p>
@@ -364,13 +456,7 @@
       </w:r>
       <w:proofErr w:type="spellEnd"/>
       <w:r>
-        <w:t xml:space="preserve"> has </w:t>
-      </w:r>
-      <w:r>
-        <w:t>ReferenceForAnalysisBeforeTuningCorrection</w:t>
-      </w:r>
-      <w:r>
-        <w:t>.csv</w:t>
+        <w:t xml:space="preserve"> has ReferenceForAnalysisBeforeTuningCorrection.csv</w:t>
       </w:r>
     </w:p>
     <w:p>
@@ -437,7 +523,7 @@
         <w:spacing w:before="100" w:beforeAutospacing="1" w:after="100" w:afterAutospacing="1"/>
       </w:pPr>
       <w:r>
-        <w:t>Copy the patterns for the molecules which were measured on your instrument: they have now been tuning corrected to match NIST etc.</w:t>
+        <w:t>Copy the patterns for the molecules which you are trying to correct, as their tuning has now been corrected.</w:t>
       </w:r>
     </w:p>
     <w:p>
@@ -450,7 +536,8 @@
         <w:spacing w:before="100" w:beforeAutospacing="1" w:after="100" w:afterAutospacing="1"/>
       </w:pPr>
       <w:r>
-        <w:t xml:space="preserve">You are only copying out the molecules collected by your instrument. For any molecules that were collected by NIST, leave them! </w:t>
+        <w:lastRenderedPageBreak/>
+        <w:t xml:space="preserve">You are only copying out the molecules that you wanted adjusted. For any molecules that you didn’t want adjusted, leave them! </w:t>
       </w:r>
     </w:p>
     <w:p>
@@ -463,7 +550,7 @@
         <w:spacing w:before="100" w:beforeAutospacing="1" w:after="100" w:afterAutospacing="1"/>
       </w:pPr>
       <w:r>
-        <w:t>the program may have put out tuning corrected patterns from NIST also, but those one are garbage, those are like having the tuning correction applied twice.</w:t>
+        <w:t>the program may have put out corrected patterns for the other patterns also, but those one are garbage, those are like having the tuning correction applied twice.</w:t>
       </w:r>
     </w:p>
     <w:p>
@@ -519,7 +606,7 @@
         <w:spacing w:before="100" w:beforeAutospacing="1" w:after="100" w:afterAutospacing="1"/>
       </w:pPr>
       <w:r>
-        <w:t>You are only pasting over the molecules collected from your instrument.</w:t>
+        <w:t>You are only pasting over for the molecules you wanted corrected.</w:t>
       </w:r>
     </w:p>
     <w:p>
@@ -532,7 +619,6 @@
         <w:spacing w:before="100" w:beforeAutospacing="1" w:after="100" w:afterAutospacing="1"/>
       </w:pPr>
       <w:r>
-        <w:lastRenderedPageBreak/>
         <w:t xml:space="preserve">(you will be pasting over all or some of the fragmentation patterns – it is fine if the ones are pasting will be standardized to 100 while the old ones are not).  </w:t>
       </w:r>
     </w:p>
@@ -546,7 +632,7 @@
         <w:spacing w:before="100" w:beforeAutospacing="1" w:after="100" w:afterAutospacing="1"/>
       </w:pPr>
       <w:r>
-        <w:t>For any patterns collected by NIST, leave them as they are! Just as they were when they started, don’t mess with them!</w:t>
+        <w:t>For other patterns, leave them as they are!</w:t>
       </w:r>
     </w:p>
     <w:p>
@@ -559,19 +645,7 @@
         <w:spacing w:before="100" w:beforeAutospacing="1" w:after="100" w:afterAutospacing="1"/>
       </w:pPr>
       <w:r>
-        <w:t xml:space="preserve">Save this updated file as </w:t>
-      </w:r>
-      <w:r>
-        <w:t>ReferenceForAnalysis</w:t>
-      </w:r>
-      <w:r>
-        <w:t>After</w:t>
-      </w:r>
-      <w:r>
-        <w:t>TuningCorrection</w:t>
-      </w:r>
-      <w:r>
-        <w:t xml:space="preserve">.csv </w:t>
+        <w:t xml:space="preserve">Save this updated file as ReferenceForAnalysisAfterTuningCorrection.csv </w:t>
       </w:r>
     </w:p>
     <w:p>
@@ -584,7 +658,7 @@
         <w:spacing w:before="100" w:beforeAutospacing="1" w:after="100" w:afterAutospacing="1"/>
       </w:pPr>
       <w:r>
-        <w:t xml:space="preserve">In UserInput.py or GUI change </w:t>
+        <w:t xml:space="preserve">In this directory UserInput.py or GUI change </w:t>
       </w:r>
       <w:proofErr w:type="spellStart"/>
       <w:r>
@@ -592,14 +666,627 @@
       </w:r>
       <w:proofErr w:type="spellEnd"/>
       <w:r>
-        <w:t xml:space="preserve"> to refer to </w:t>
+        <w:t xml:space="preserve"> to now use  </w:t>
       </w:r>
       <w:proofErr w:type="spellStart"/>
       <w:r>
         <w:t>ReferenceForAnalysisAfterTuningCorrection</w:t>
+      </w:r>
+      <w:proofErr w:type="spellEnd"/>
+    </w:p>
+    <w:p>
+      <w:pPr>
+        <w:pStyle w:val="ListParagraph"/>
+        <w:numPr>
+          <w:ilvl w:val="1"/>
+          <w:numId w:val="2"/>
+        </w:numPr>
+        <w:spacing w:before="100" w:beforeAutospacing="1" w:after="100" w:afterAutospacing="1"/>
+      </w:pPr>
+      <w:r>
+        <w:t xml:space="preserve">Open UserInput.py or GUI and </w:t>
+      </w:r>
+      <w:r>
+        <w:t xml:space="preserve">turn off the feature </w:t>
+      </w:r>
+      <w:proofErr w:type="spellStart"/>
+      <w:r>
+        <w:t>TuningCorrector</w:t>
+      </w:r>
+      <w:proofErr w:type="spellEnd"/>
+      <w:r>
+        <w:t xml:space="preserve"> feature, also called </w:t>
+      </w:r>
+      <w:proofErr w:type="spellStart"/>
+      <w:r>
+        <w:t>measuredReferenceYorN</w:t>
+      </w:r>
+      <w:proofErr w:type="spellEnd"/>
+      <w:r>
+        <w:t>, by setting it to “no”. Your Tuning correction has already been done, so the feature needs to be off.</w:t>
+      </w:r>
+    </w:p>
+    <w:p>
+      <w:pPr>
+        <w:pStyle w:val="ListParagraph"/>
+        <w:numPr>
+          <w:ilvl w:val="0"/>
+          <w:numId w:val="2"/>
+        </w:numPr>
+        <w:spacing w:before="100" w:beforeAutospacing="1" w:after="100" w:afterAutospacing="1"/>
+      </w:pPr>
+      <w:r>
+        <w:t xml:space="preserve">Run your analysis with your new corrected or mixed reference file! </w:t>
+      </w:r>
+    </w:p>
+    <w:p>
+      <w:pPr>
+        <w:spacing w:before="100" w:beforeAutospacing="1" w:after="100" w:afterAutospacing="1"/>
+      </w:pPr>
+    </w:p>
+    <w:p>
+      <w:pPr>
+        <w:spacing w:before="100" w:beforeAutospacing="1" w:after="100" w:afterAutospacing="1"/>
+        <w:rPr>
+          <w:b/>
+          <w:bCs/>
+        </w:rPr>
+      </w:pPr>
+      <w:r>
+        <w:rPr>
+          <w:b/>
+          <w:bCs/>
+        </w:rPr>
+        <w:t>CASE 2: Changing external reference patterns (e.g., NIST) to match the measured reference pattern Using the Tuning Factor Correction Feature:</w:t>
+      </w:r>
+    </w:p>
+    <w:p>
+      <w:pPr>
+        <w:pStyle w:val="ListParagraph"/>
+        <w:numPr>
+          <w:ilvl w:val="0"/>
+          <w:numId w:val="3"/>
+        </w:numPr>
+        <w:spacing w:before="100" w:beforeAutospacing="1" w:after="100" w:afterAutospacing="1"/>
+      </w:pPr>
+      <w:r>
+        <w:t xml:space="preserve">Make </w:t>
+      </w:r>
+      <w:r>
+        <w:t>two directories. A directory named “\</w:t>
+      </w:r>
+      <w:proofErr w:type="spellStart"/>
+      <w:r>
+        <w:t>TuningCorrection</w:t>
+      </w:r>
+      <w:proofErr w:type="spellEnd"/>
+      <w:r>
+        <w:t>\” and a directory named “\Analysis\”.  Fill the two directories to be identical (with the same files you plan to use during a regular MSRESOLVE analysis).</w:t>
+      </w:r>
+    </w:p>
+    <w:p>
+      <w:pPr>
+        <w:pStyle w:val="ListParagraph"/>
+        <w:numPr>
+          <w:ilvl w:val="1"/>
+          <w:numId w:val="3"/>
+        </w:numPr>
+        <w:spacing w:before="100" w:beforeAutospacing="1" w:after="100" w:afterAutospacing="1"/>
+      </w:pPr>
+      <w:r>
+        <w:t xml:space="preserve">In both directories, you will have made a reference file intended for analysis (the one that goes in </w:t>
+      </w:r>
+      <w:proofErr w:type="spellStart"/>
+      <w:r>
+        <w:t>referenceFileNamesList</w:t>
+      </w:r>
+      <w:proofErr w:type="spellEnd"/>
+      <w:r>
+        <w:t>). Name this file “ReferenceForAnalysisBeforeTuningCorrection.csv”</w:t>
+      </w:r>
+    </w:p>
+    <w:p>
+      <w:pPr>
+        <w:pStyle w:val="ListParagraph"/>
+        <w:numPr>
+          <w:ilvl w:val="2"/>
+          <w:numId w:val="3"/>
+        </w:numPr>
+        <w:spacing w:before="100" w:beforeAutospacing="1" w:after="100" w:afterAutospacing="1"/>
+      </w:pPr>
+      <w:r>
+        <w:t>It is assumed that this file will have some ‘self-measured’ reference patterns, and possibly also some ‘NIST/Standard’ reference patterns. (thus, it is some kind of mixed reference file where different molecules have patterns from different sources).</w:t>
+      </w:r>
+    </w:p>
+    <w:p>
+      <w:pPr>
+        <w:pStyle w:val="ListParagraph"/>
+        <w:numPr>
+          <w:ilvl w:val="0"/>
+          <w:numId w:val="3"/>
+        </w:numPr>
+        <w:spacing w:before="100" w:beforeAutospacing="1" w:after="100" w:afterAutospacing="1"/>
+      </w:pPr>
+      <w:r>
+        <w:t>In the directory named \</w:t>
+      </w:r>
+      <w:proofErr w:type="spellStart"/>
+      <w:r>
+        <w:t>TuningCorrector</w:t>
+      </w:r>
+      <w:proofErr w:type="spellEnd"/>
+      <w:r>
+        <w:t xml:space="preserve">\ , add two </w:t>
+      </w:r>
+      <w:r>
+        <w:rPr>
+          <w:i/>
+          <w:iCs/>
+        </w:rPr>
+        <w:t>more</w:t>
+      </w:r>
+      <w:r>
+        <w:t xml:space="preserve"> reference files, give the </w:t>
+      </w:r>
+      <w:proofErr w:type="spellStart"/>
+      <w:r>
+        <w:t>csvs</w:t>
+      </w:r>
+      <w:proofErr w:type="spellEnd"/>
+      <w:r>
+        <w:t xml:space="preserve"> names as below:</w:t>
+      </w:r>
+    </w:p>
+    <w:p>
+      <w:pPr>
+        <w:pStyle w:val="ListParagraph"/>
+        <w:numPr>
+          <w:ilvl w:val="1"/>
+          <w:numId w:val="3"/>
+        </w:numPr>
+        <w:spacing w:before="100" w:beforeAutospacing="1" w:after="100" w:afterAutospacing="1"/>
+      </w:pPr>
+      <w:r>
+        <w:t>UserChoices['measuredReferenceYorN']['referenceMeasuredFileName'] =['ReferenceCollected.csv','</w:t>
+      </w:r>
+      <w:proofErr w:type="spellStart"/>
+      <w:r>
+        <w:t>xyyy</w:t>
+      </w:r>
+      <w:proofErr w:type="spellEnd"/>
+      <w:r>
+        <w:t>']</w:t>
+      </w:r>
+      <w:r>
+        <w:t xml:space="preserve">  </w:t>
+      </w:r>
+      <w:r>
+        <w:sym w:font="Wingdings" w:char="F0DF"/>
+      </w:r>
+      <w:r>
+        <w:t xml:space="preserve"> this has at least one molecule and contains </w:t>
+      </w:r>
+      <w:r>
+        <w:rPr>
+          <w:i/>
+          <w:iCs/>
+        </w:rPr>
+        <w:t xml:space="preserve">only </w:t>
+      </w:r>
+      <w:r>
+        <w:t>patterns collected from</w:t>
+      </w:r>
+      <w:r>
+        <w:t xml:space="preserve"> the external pattern (e.g., NIST).  The naming of the variable is confusing because it was originally designed for Case 1.</w:t>
+      </w:r>
+    </w:p>
+    <w:p>
+      <w:pPr>
+        <w:pStyle w:val="ListParagraph"/>
+        <w:numPr>
+          <w:ilvl w:val="1"/>
+          <w:numId w:val="3"/>
+        </w:numPr>
+        <w:spacing w:before="100" w:beforeAutospacing="1" w:after="100" w:afterAutospacing="1"/>
+      </w:pPr>
+      <w:r>
+        <w:t>UserChoices['measuredReferenceYorN']['referenceLiteratureFileName'] =['ReferenceLiterature.csv','</w:t>
+      </w:r>
+      <w:proofErr w:type="spellStart"/>
+      <w:r>
+        <w:t>xyyy</w:t>
+      </w:r>
+      <w:proofErr w:type="spellEnd"/>
+      <w:r>
+        <w:t>']</w:t>
+      </w:r>
+      <w:r>
+        <w:t xml:space="preserve"> </w:t>
+      </w:r>
+      <w:r>
+        <w:sym w:font="Wingdings" w:char="F0DF"/>
+      </w:r>
+      <w:r>
+        <w:t xml:space="preserve"> this has at least one molecule and contains </w:t>
+      </w:r>
+      <w:r>
+        <w:rPr>
+          <w:i/>
+          <w:iCs/>
+        </w:rPr>
+        <w:t>only</w:t>
+      </w:r>
+      <w:r>
+        <w:t xml:space="preserve"> patterns </w:t>
+      </w:r>
+      <w:r>
+        <w:t>measured from Your pattern</w:t>
+      </w:r>
+      <w:r>
+        <w:t>.</w:t>
+      </w:r>
+      <w:r>
+        <w:t xml:space="preserve"> This is </w:t>
+      </w:r>
+      <w:r>
+        <w:rPr>
+          <w:i/>
+          <w:iCs/>
+        </w:rPr>
+        <w:t xml:space="preserve">not </w:t>
+      </w:r>
+      <w:r>
+        <w:t>the external pattern. The naming of the variable is confusing because it was originally designed for Case 1.</w:t>
+      </w:r>
+    </w:p>
+    <w:p>
+      <w:pPr>
+        <w:pStyle w:val="ListParagraph"/>
+        <w:numPr>
+          <w:ilvl w:val="1"/>
+          <w:numId w:val="3"/>
+        </w:numPr>
+        <w:spacing w:before="100" w:beforeAutospacing="1" w:after="100" w:afterAutospacing="1"/>
+      </w:pPr>
+      <w:r>
+        <w:t xml:space="preserve">There must be </w:t>
+      </w:r>
+      <w:r>
+        <w:rPr>
+          <w:i/>
+          <w:iCs/>
+        </w:rPr>
+        <w:t>at least one</w:t>
+      </w:r>
+      <w:r>
+        <w:t xml:space="preserve"> molecule that appears in both patterns. Fragmentation patterns that span a large range (like Hexane and Heptane) are ideal.  </w:t>
+      </w:r>
+    </w:p>
+    <w:p>
+      <w:pPr>
+        <w:pStyle w:val="ListParagraph"/>
+        <w:numPr>
+          <w:ilvl w:val="0"/>
+          <w:numId w:val="3"/>
+        </w:numPr>
+        <w:spacing w:before="100" w:beforeAutospacing="1" w:after="100" w:afterAutospacing="1"/>
+      </w:pPr>
+      <w:r>
+        <w:t>In directory named \</w:t>
+      </w:r>
+      <w:proofErr w:type="spellStart"/>
+      <w:r>
+        <w:t>TuningCorrection</w:t>
+      </w:r>
+      <w:proofErr w:type="spellEnd"/>
+      <w:r>
+        <w:t xml:space="preserve">\ directory, open UserInput.py (or the GUI) </w:t>
+      </w:r>
+    </w:p>
+    <w:p>
+      <w:pPr>
+        <w:pStyle w:val="ListParagraph"/>
+        <w:numPr>
+          <w:ilvl w:val="1"/>
+          <w:numId w:val="3"/>
+        </w:numPr>
+        <w:spacing w:before="100" w:beforeAutospacing="1" w:after="100" w:afterAutospacing="1"/>
+      </w:pPr>
+      <w:r>
+        <w:lastRenderedPageBreak/>
+        <w:t xml:space="preserve">Turn on the feature </w:t>
+      </w:r>
+      <w:proofErr w:type="spellStart"/>
+      <w:r>
+        <w:t>TuningCorrector</w:t>
+      </w:r>
+      <w:proofErr w:type="spellEnd"/>
+      <w:r>
+        <w:t xml:space="preserve"> feature (also called </w:t>
+      </w:r>
+      <w:proofErr w:type="spellStart"/>
+      <w:r>
+        <w:t>measuredReferenceYorN</w:t>
+      </w:r>
+      <w:proofErr w:type="spellEnd"/>
+      <w:r>
+        <w:t>), to yes</w:t>
+      </w:r>
+    </w:p>
+    <w:p>
+      <w:pPr>
+        <w:pStyle w:val="ListParagraph"/>
+        <w:numPr>
+          <w:ilvl w:val="1"/>
+          <w:numId w:val="3"/>
+        </w:numPr>
+        <w:spacing w:before="100" w:beforeAutospacing="1" w:after="100" w:afterAutospacing="1"/>
+      </w:pPr>
+      <w:r>
+        <w:t xml:space="preserve">Make sure </w:t>
+      </w:r>
+      <w:proofErr w:type="spellStart"/>
+      <w:r>
+        <w:t>referenceFileNamesList</w:t>
+      </w:r>
+      <w:proofErr w:type="spellEnd"/>
+      <w:r>
+        <w:t xml:space="preserve"> has ReferenceForAnalysisBeforeTuningCorrection.csv</w:t>
+      </w:r>
+    </w:p>
+    <w:p>
+      <w:pPr>
+        <w:pStyle w:val="ListParagraph"/>
+        <w:numPr>
+          <w:ilvl w:val="1"/>
+          <w:numId w:val="3"/>
+        </w:numPr>
+        <w:spacing w:before="100" w:beforeAutospacing="1" w:after="100" w:afterAutospacing="1"/>
+      </w:pPr>
+      <w:r>
+        <w:t xml:space="preserve">Run MSRESOLVE in this directory with whatever settings you want, but </w:t>
+      </w:r>
+      <w:proofErr w:type="spellStart"/>
+      <w:r>
+        <w:t>DataAnalysis</w:t>
+      </w:r>
+      <w:proofErr w:type="spellEnd"/>
+      <w:r>
+        <w:t xml:space="preserve"> must be on. While it is intended to work with pre-processing, at present, this feature only works with </w:t>
+      </w:r>
+      <w:proofErr w:type="spellStart"/>
+      <w:r>
+        <w:t>DataAnalysis</w:t>
+      </w:r>
+      <w:proofErr w:type="spellEnd"/>
+      <w:r>
+        <w:t xml:space="preserve"> on.</w:t>
+      </w:r>
+    </w:p>
+    <w:p>
+      <w:pPr>
+        <w:pStyle w:val="ListParagraph"/>
+        <w:numPr>
+          <w:ilvl w:val="1"/>
+          <w:numId w:val="3"/>
+        </w:numPr>
+        <w:spacing w:before="100" w:beforeAutospacing="1" w:after="100" w:afterAutospacing="1"/>
+      </w:pPr>
+      <w:r>
+        <w:t xml:space="preserve">There will be a file created named </w:t>
+      </w:r>
+      <w:r>
+        <w:t>Exported</w:t>
+      </w:r>
+      <w:r>
+        <w:t>…</w:t>
+      </w:r>
+      <w:r>
+        <w:t>TuningCorrector.csv</w:t>
+      </w:r>
+      <w:r>
+        <w:t xml:space="preserve">  Open this file. (if there is more than one, then open the one with the highest number).</w:t>
+      </w:r>
+    </w:p>
+    <w:p>
+      <w:pPr>
+        <w:pStyle w:val="ListParagraph"/>
+        <w:numPr>
+          <w:ilvl w:val="2"/>
+          <w:numId w:val="3"/>
+        </w:numPr>
+        <w:spacing w:before="100" w:beforeAutospacing="1" w:after="100" w:afterAutospacing="1"/>
+      </w:pPr>
+      <w:r>
+        <w:t xml:space="preserve">Copy the patterns for the molecules which </w:t>
+      </w:r>
+      <w:r>
+        <w:t>you are trying to correct, as their tuning has now been corrected.</w:t>
+      </w:r>
+    </w:p>
+    <w:p>
+      <w:pPr>
+        <w:pStyle w:val="ListParagraph"/>
+        <w:numPr>
+          <w:ilvl w:val="2"/>
+          <w:numId w:val="3"/>
+        </w:numPr>
+        <w:spacing w:before="100" w:beforeAutospacing="1" w:after="100" w:afterAutospacing="1"/>
+      </w:pPr>
+      <w:r>
+        <w:t xml:space="preserve">You are only copying out the molecules </w:t>
+      </w:r>
+      <w:r>
+        <w:t>that you wanted adjusted.</w:t>
+      </w:r>
+      <w:r>
+        <w:t xml:space="preserve"> For any molecules that</w:t>
+      </w:r>
+      <w:r>
+        <w:t xml:space="preserve"> you </w:t>
+      </w:r>
+      <w:r>
+        <w:t>didn’t</w:t>
+      </w:r>
+      <w:r>
+        <w:t xml:space="preserve"> want adjusted, </w:t>
+      </w:r>
+      <w:r>
+        <w:t xml:space="preserve">leave them! </w:t>
+      </w:r>
+    </w:p>
+    <w:p>
+      <w:pPr>
+        <w:pStyle w:val="ListParagraph"/>
+        <w:numPr>
+          <w:ilvl w:val="3"/>
+          <w:numId w:val="3"/>
+        </w:numPr>
+        <w:spacing w:before="100" w:beforeAutospacing="1" w:after="100" w:afterAutospacing="1"/>
+      </w:pPr>
+      <w:r>
+        <w:t xml:space="preserve">the program may have put out corrected patterns </w:t>
+      </w:r>
+      <w:r>
+        <w:t xml:space="preserve">for the other patterns </w:t>
+      </w:r>
+      <w:r>
+        <w:t>also, but those one are garbage, those are like having the tuning correction applied twice.</w:t>
+      </w:r>
+    </w:p>
+    <w:p>
+      <w:pPr>
+        <w:pStyle w:val="ListParagraph"/>
+        <w:numPr>
+          <w:ilvl w:val="0"/>
+          <w:numId w:val="3"/>
+        </w:numPr>
+        <w:spacing w:before="100" w:beforeAutospacing="1" w:after="100" w:afterAutospacing="1"/>
+      </w:pPr>
+      <w:r>
+        <w:t xml:space="preserve">In the directory named \Analysis\  open the file named </w:t>
+      </w:r>
+      <w:proofErr w:type="spellStart"/>
+      <w:r>
+        <w:t>ReferenceForAnalysisBeforeTuningCorrection</w:t>
+      </w:r>
+      <w:proofErr w:type="spellEnd"/>
+    </w:p>
+    <w:p>
+      <w:pPr>
+        <w:pStyle w:val="ListParagraph"/>
+        <w:numPr>
+          <w:ilvl w:val="1"/>
+          <w:numId w:val="3"/>
+        </w:numPr>
+        <w:spacing w:before="100" w:beforeAutospacing="1" w:after="100" w:afterAutospacing="1"/>
+      </w:pPr>
+      <w:r>
+        <w:t xml:space="preserve">Paste in the Tuning Corrected patterns you’ve copied in the previous step </w:t>
+      </w:r>
+    </w:p>
+    <w:p>
+      <w:pPr>
+        <w:pStyle w:val="ListParagraph"/>
+        <w:numPr>
+          <w:ilvl w:val="2"/>
+          <w:numId w:val="3"/>
+        </w:numPr>
+        <w:spacing w:before="100" w:beforeAutospacing="1" w:after="100" w:afterAutospacing="1"/>
+      </w:pPr>
+      <w:r>
+        <w:t xml:space="preserve">You are only pasting over </w:t>
+      </w:r>
+      <w:r>
+        <w:t xml:space="preserve">for </w:t>
+      </w:r>
+      <w:r>
+        <w:t xml:space="preserve">the molecules </w:t>
+      </w:r>
+      <w:r>
+        <w:t>you wanted corrected.</w:t>
+      </w:r>
+    </w:p>
+    <w:p>
+      <w:pPr>
+        <w:pStyle w:val="ListParagraph"/>
+        <w:numPr>
+          <w:ilvl w:val="2"/>
+          <w:numId w:val="3"/>
+        </w:numPr>
+        <w:spacing w:before="100" w:beforeAutospacing="1" w:after="100" w:afterAutospacing="1"/>
+      </w:pPr>
+      <w:r>
+        <w:t xml:space="preserve">(you will be pasting over all or some of the fragmentation patterns – it is fine if the ones are pasting will be standardized to 100 while the old ones are not).  </w:t>
+      </w:r>
+    </w:p>
+    <w:p>
+      <w:pPr>
+        <w:pStyle w:val="ListParagraph"/>
+        <w:numPr>
+          <w:ilvl w:val="2"/>
+          <w:numId w:val="3"/>
+        </w:numPr>
+        <w:spacing w:before="100" w:beforeAutospacing="1" w:after="100" w:afterAutospacing="1"/>
+      </w:pPr>
+      <w:r>
+        <w:t xml:space="preserve">For </w:t>
+      </w:r>
+      <w:r>
+        <w:t>other patterns</w:t>
+      </w:r>
+      <w:r>
+        <w:t>, leave them as they are!</w:t>
+      </w:r>
+    </w:p>
+    <w:p>
+      <w:pPr>
+        <w:pStyle w:val="ListParagraph"/>
+        <w:numPr>
+          <w:ilvl w:val="1"/>
+          <w:numId w:val="3"/>
+        </w:numPr>
+        <w:spacing w:before="100" w:beforeAutospacing="1" w:after="100" w:afterAutospacing="1"/>
+      </w:pPr>
+      <w:r>
+        <w:t xml:space="preserve">Save this updated file as ReferenceForAnalysisAfterTuningCorrection.csv </w:t>
+      </w:r>
+    </w:p>
+    <w:p>
+      <w:pPr>
+        <w:pStyle w:val="ListParagraph"/>
+        <w:numPr>
+          <w:ilvl w:val="2"/>
+          <w:numId w:val="3"/>
+        </w:numPr>
+        <w:spacing w:before="100" w:beforeAutospacing="1" w:after="100" w:afterAutospacing="1"/>
+      </w:pPr>
+      <w:r>
+        <w:t>In this directory</w:t>
+      </w:r>
+      <w:r>
+        <w:t xml:space="preserve"> UserInput.py or GUI change </w:t>
+      </w:r>
+      <w:proofErr w:type="spellStart"/>
+      <w:r>
+        <w:t>referenceFileNamesList</w:t>
+      </w:r>
+      <w:proofErr w:type="spellEnd"/>
+      <w:r>
+        <w:t xml:space="preserve"> to </w:t>
+      </w:r>
+      <w:r>
+        <w:t xml:space="preserve">now use </w:t>
       </w:r>
       <w:bookmarkStart w:id="0" w:name="_GoBack"/>
       <w:bookmarkEnd w:id="0"/>
+      <w:r>
+        <w:t xml:space="preserve"> </w:t>
+      </w:r>
+      <w:proofErr w:type="spellStart"/>
+      <w:r>
+        <w:t>ReferenceForAnalysisAfterTuningCorrection</w:t>
+      </w:r>
       <w:proofErr w:type="spellEnd"/>
     </w:p>
     <w:p>
@@ -607,15 +1294,12 @@
         <w:pStyle w:val="ListParagraph"/>
         <w:numPr>
           <w:ilvl w:val="1"/>
-          <w:numId w:val="2"/>
-        </w:numPr>
-        <w:spacing w:before="100" w:beforeAutospacing="1" w:after="100" w:afterAutospacing="1"/>
-      </w:pPr>
-      <w:r>
-        <w:t xml:space="preserve">Open UserInput.py or GUI and </w:t>
-      </w:r>
-      <w:r>
-        <w:t xml:space="preserve">turn off the feature </w:t>
+          <w:numId w:val="3"/>
+        </w:numPr>
+        <w:spacing w:before="100" w:beforeAutospacing="1" w:after="100" w:afterAutospacing="1"/>
+      </w:pPr>
+      <w:r>
+        <w:t xml:space="preserve">Open UserInput.py or GUI and turn off the feature </w:t>
       </w:r>
       <w:proofErr w:type="spellStart"/>
       <w:r>
@@ -639,13 +1323,18 @@
         <w:pStyle w:val="ListParagraph"/>
         <w:numPr>
           <w:ilvl w:val="0"/>
-          <w:numId w:val="2"/>
+          <w:numId w:val="3"/>
         </w:numPr>
         <w:spacing w:before="100" w:beforeAutospacing="1" w:after="100" w:afterAutospacing="1"/>
       </w:pPr>
       <w:r>
         <w:t xml:space="preserve">Run your analysis with your new corrected or mixed reference file! </w:t>
       </w:r>
+    </w:p>
+    <w:p>
+      <w:pPr>
+        <w:spacing w:before="100" w:beforeAutospacing="1" w:after="100" w:afterAutospacing="1"/>
+      </w:pPr>
     </w:p>
     <w:sectPr>
       <w:pgSz w:w="12240" w:h="15840"/>
@@ -660,6 +1349,95 @@
 <file path=word/numbering.xml><?xml version="1.0" encoding="utf-8"?>
 <w:numbering xmlns:wpc="http://schemas.microsoft.com/office/word/2010/wordprocessingCanvas" xmlns:cx="http://schemas.microsoft.com/office/drawing/2014/chartex" xmlns:cx1="http://schemas.microsoft.com/office/drawing/2015/9/8/chartex" xmlns:cx2="http://schemas.microsoft.com/office/drawing/2015/10/21/chartex" xmlns:cx3="http://schemas.microsoft.com/office/drawing/2016/5/9/chartex" xmlns:cx4="http://schemas.microsoft.com/office/drawing/2016/5/10/chartex" xmlns:cx5="http://schemas.microsoft.com/office/drawing/2016/5/11/chartex" xmlns:cx6="http://schemas.microsoft.com/office/drawing/2016/5/12/chartex" xmlns:cx7="http://schemas.microsoft.com/office/drawing/2016/5/13/chartex" xmlns:cx8="http://schemas.microsoft.com/office/drawing/2016/5/14/chartex" xmlns:mc="http://schemas.openxmlformats.org/markup-compatibility/2006" xmlns:aink="http://schemas.microsoft.com/office/drawing/2016/ink" xmlns:am3d="http://schemas.microsoft.com/office/drawing/2017/model3d" xmlns:o="urn:schemas-microsoft-com:office:office" xmlns:r="http://schemas.openxmlformats.org/officeDocument/2006/relationships" xmlns:m="http://schemas.openxmlformats.org/officeDocument/2006/math" xmlns:v="urn:schemas-microsoft-com:vml" xmlns:wp14="http://schemas.microsoft.com/office/word/2010/wordprocessingDrawing" xmlns:wp="http://schemas.openxmlformats.org/drawingml/2006/wordprocessingDrawing" xmlns:w10="urn:schemas-microsoft-com:office:word" xmlns:w="http://schemas.openxmlformats.org/wordprocessingml/2006/main" xmlns:w14="http://schemas.microsoft.com/office/word/2010/wordml" xmlns:w15="http://schemas.microsoft.com/office/word/2012/wordml" xmlns:w16cid="http://schemas.microsoft.com/office/word/2016/wordml/cid" xmlns:w16se="http://schemas.microsoft.com/office/word/2015/wordml/symex" xmlns:wpg="http://schemas.microsoft.com/office/word/2010/wordprocessingGroup" xmlns:wpi="http://schemas.microsoft.com/office/word/2010/wordprocessingInk" xmlns:wne="http://schemas.microsoft.com/office/word/2006/wordml" xmlns:wps="http://schemas.microsoft.com/office/word/2010/wordprocessingShape" mc:Ignorable="w14 w15 w16se w16cid wp14">
   <w:abstractNum w:abstractNumId="0" w15:restartNumberingAfterBreak="0">
+    <w:nsid w:val="19201767"/>
+    <w:multiLevelType w:val="hybridMultilevel"/>
+    <w:tmpl w:val="5964D696"/>
+    <w:lvl w:ilvl="0" w:tplc="04090011">
+      <w:start w:val="1"/>
+      <w:numFmt w:val="decimal"/>
+      <w:lvlText w:val="%1)"/>
+      <w:lvlJc w:val="left"/>
+      <w:pPr>
+        <w:ind w:left="720" w:hanging="360"/>
+      </w:pPr>
+      <w:rPr>
+        <w:rFonts w:hint="default"/>
+      </w:rPr>
+    </w:lvl>
+    <w:lvl w:ilvl="1" w:tplc="04090019">
+      <w:start w:val="1"/>
+      <w:numFmt w:val="lowerLetter"/>
+      <w:lvlText w:val="%2."/>
+      <w:lvlJc w:val="left"/>
+      <w:pPr>
+        <w:ind w:left="1440" w:hanging="360"/>
+      </w:pPr>
+    </w:lvl>
+    <w:lvl w:ilvl="2" w:tplc="0409001B">
+      <w:start w:val="1"/>
+      <w:numFmt w:val="lowerRoman"/>
+      <w:lvlText w:val="%3."/>
+      <w:lvlJc w:val="right"/>
+      <w:pPr>
+        <w:ind w:left="2160" w:hanging="180"/>
+      </w:pPr>
+    </w:lvl>
+    <w:lvl w:ilvl="3" w:tplc="0409000F">
+      <w:start w:val="1"/>
+      <w:numFmt w:val="decimal"/>
+      <w:lvlText w:val="%4."/>
+      <w:lvlJc w:val="left"/>
+      <w:pPr>
+        <w:ind w:left="2880" w:hanging="360"/>
+      </w:pPr>
+    </w:lvl>
+    <w:lvl w:ilvl="4" w:tplc="04090019" w:tentative="1">
+      <w:start w:val="1"/>
+      <w:numFmt w:val="lowerLetter"/>
+      <w:lvlText w:val="%5."/>
+      <w:lvlJc w:val="left"/>
+      <w:pPr>
+        <w:ind w:left="3600" w:hanging="360"/>
+      </w:pPr>
+    </w:lvl>
+    <w:lvl w:ilvl="5" w:tplc="0409001B" w:tentative="1">
+      <w:start w:val="1"/>
+      <w:numFmt w:val="lowerRoman"/>
+      <w:lvlText w:val="%6."/>
+      <w:lvlJc w:val="right"/>
+      <w:pPr>
+        <w:ind w:left="4320" w:hanging="180"/>
+      </w:pPr>
+    </w:lvl>
+    <w:lvl w:ilvl="6" w:tplc="0409000F" w:tentative="1">
+      <w:start w:val="1"/>
+      <w:numFmt w:val="decimal"/>
+      <w:lvlText w:val="%7."/>
+      <w:lvlJc w:val="left"/>
+      <w:pPr>
+        <w:ind w:left="5040" w:hanging="360"/>
+      </w:pPr>
+    </w:lvl>
+    <w:lvl w:ilvl="7" w:tplc="04090019" w:tentative="1">
+      <w:start w:val="1"/>
+      <w:numFmt w:val="lowerLetter"/>
+      <w:lvlText w:val="%8."/>
+      <w:lvlJc w:val="left"/>
+      <w:pPr>
+        <w:ind w:left="5760" w:hanging="360"/>
+      </w:pPr>
+    </w:lvl>
+    <w:lvl w:ilvl="8" w:tplc="0409001B" w:tentative="1">
+      <w:start w:val="1"/>
+      <w:numFmt w:val="lowerRoman"/>
+      <w:lvlText w:val="%9."/>
+      <w:lvlJc w:val="right"/>
+      <w:pPr>
+        <w:ind w:left="6480" w:hanging="180"/>
+      </w:pPr>
+    </w:lvl>
+  </w:abstractNum>
+  <w:abstractNum w:abstractNumId="1" w15:restartNumberingAfterBreak="0">
     <w:nsid w:val="1EE26B55"/>
     <w:multiLevelType w:val="multilevel"/>
     <w:tmpl w:val="B7026C36"/>
@@ -772,7 +1550,7 @@
       </w:pPr>
     </w:lvl>
   </w:abstractNum>
-  <w:abstractNum w:abstractNumId="1" w15:restartNumberingAfterBreak="0">
+  <w:abstractNum w:abstractNumId="2" w15:restartNumberingAfterBreak="0">
     <w:nsid w:val="2049477D"/>
     <w:multiLevelType w:val="hybridMultilevel"/>
     <w:tmpl w:val="5964D696"/>
@@ -862,7 +1640,7 @@
     </w:lvl>
   </w:abstractNum>
   <w:num w:numId="1">
-    <w:abstractNumId w:val="0"/>
+    <w:abstractNumId w:val="1"/>
     <w:lvlOverride w:ilvl="0">
       <w:startOverride w:val="1"/>
     </w:lvlOverride>
@@ -892,7 +1670,10 @@
     </w:lvlOverride>
   </w:num>
   <w:num w:numId="2">
-    <w:abstractNumId w:val="1"/>
+    <w:abstractNumId w:val="2"/>
+  </w:num>
+  <w:num w:numId="3">
+    <w:abstractNumId w:val="0"/>
   </w:num>
 </w:numbering>
 </file>
@@ -914,7 +1695,7 @@
       </w:pPr>
     </w:pPrDefault>
   </w:docDefaults>
-  <w:latentStyles w:defLockedState="0" w:defUIPriority="99" w:defSemiHidden="0" w:defUnhideWhenUsed="0" w:defQFormat="0" w:count="377">
+  <w:latentStyles w:defLockedState="0" w:defUIPriority="99" w:defSemiHidden="0" w:defUnhideWhenUsed="0" w:defQFormat="0" w:count="376">
     <w:lsdException w:name="Normal" w:uiPriority="0" w:qFormat="1"/>
     <w:lsdException w:name="heading 1" w:uiPriority="9" w:qFormat="1"/>
     <w:lsdException w:name="heading 2" w:semiHidden="1" w:uiPriority="9" w:unhideWhenUsed="1" w:qFormat="1"/>
@@ -1291,7 +2072,6 @@
     <w:lsdException w:name="Hashtag" w:semiHidden="1" w:unhideWhenUsed="1"/>
     <w:lsdException w:name="Unresolved Mention" w:semiHidden="1" w:unhideWhenUsed="1"/>
     <w:lsdException w:name="Smart Link" w:semiHidden="1" w:unhideWhenUsed="1"/>
-    <w:lsdException w:name="Smart Link Error" w:semiHidden="1" w:unhideWhenUsed="1"/>
   </w:latentStyles>
   <w:style w:type="paragraph" w:default="1" w:styleId="Normal">
     <w:name w:val="Normal"/>
@@ -1349,6 +2129,33 @@
       <w:ind w:left="720"/>
       <w:contextualSpacing/>
     </w:pPr>
+  </w:style>
+  <w:style w:type="paragraph" w:styleId="BalloonText">
+    <w:name w:val="Balloon Text"/>
+    <w:basedOn w:val="Normal"/>
+    <w:link w:val="BalloonTextChar"/>
+    <w:uiPriority w:val="99"/>
+    <w:semiHidden/>
+    <w:unhideWhenUsed/>
+    <w:rsid w:val="00BF1FBE"/>
+    <w:rPr>
+      <w:rFonts w:ascii="Segoe UI" w:hAnsi="Segoe UI" w:cs="Segoe UI"/>
+      <w:sz w:val="18"/>
+      <w:szCs w:val="18"/>
+    </w:rPr>
+  </w:style>
+  <w:style w:type="character" w:customStyle="1" w:styleId="BalloonTextChar">
+    <w:name w:val="Balloon Text Char"/>
+    <w:basedOn w:val="DefaultParagraphFont"/>
+    <w:link w:val="BalloonText"/>
+    <w:uiPriority w:val="99"/>
+    <w:semiHidden/>
+    <w:rsid w:val="00BF1FBE"/>
+    <w:rPr>
+      <w:rFonts w:ascii="Segoe UI" w:hAnsi="Segoe UI" w:cs="Segoe UI"/>
+      <w:sz w:val="18"/>
+      <w:szCs w:val="18"/>
+    </w:rPr>
   </w:style>
 </w:styles>
 </file>

</xml_diff>

<commit_message>
referenceMeasuredFileName  >> referenceFileToTune & referenceLiteratureFileName >> referenceFileToMatch
referenceMeasuredFileName  >> referenceFileToTune
referenceLiteratureFileName >> referenceFileToMatch
</commit_message>
<xml_diff>
--- a/Documentation/190930TuningCorrectorInstructions.docx
+++ b/Documentation/190930TuningCorrectorInstructions.docx
@@ -6,8 +6,6 @@
       <w:pPr>
         <w:spacing w:before="100" w:beforeAutospacing="1" w:after="100" w:afterAutospacing="1"/>
       </w:pPr>
-      <w:bookmarkStart w:id="0" w:name="_GoBack"/>
-      <w:bookmarkEnd w:id="0"/>
       <w:r>
         <w:t xml:space="preserve">This feature is for correcting reference patterns between different mass spectrometer tunings. </w:t>
       </w:r>
@@ -15,17 +13,7 @@
         <w:t xml:space="preserve">The original variable names were written </w:t>
       </w:r>
       <w:r>
-        <w:t xml:space="preserve">for 'correcting' </w:t>
-      </w:r>
-      <w:proofErr w:type="spellStart"/>
-      <w:proofErr w:type="gramStart"/>
-      <w:r>
-        <w:t>ones</w:t>
-      </w:r>
-      <w:proofErr w:type="spellEnd"/>
-      <w:proofErr w:type="gramEnd"/>
-      <w:r>
-        <w:t xml:space="preserve"> own mass spectrometer's tuning </w:t>
+        <w:t xml:space="preserve">for 'correcting' ones own mass spectrometer's tuning </w:t>
       </w:r>
       <w:r>
         <w:t>to match an external tuning (</w:t>
@@ -37,15 +25,7 @@
         <w:t>’s), though it can be used for the opposite tuning to bring an external pattern to match one’s own spectrometer.</w:t>
       </w:r>
       <w:r>
-        <w:t xml:space="preserve"> The feature compares some data collected on your </w:t>
-      </w:r>
-      <w:proofErr w:type="spellStart"/>
-      <w:r>
-        <w:t>spectromer</w:t>
-      </w:r>
-      <w:proofErr w:type="spellEnd"/>
-      <w:r>
-        <w:t xml:space="preserve"> to that with data from </w:t>
+        <w:t xml:space="preserve"> The feature compares some data collected on your spectromer to that with data from </w:t>
       </w:r>
       <w:r>
         <w:t>external data</w:t>
@@ -77,8 +57,10 @@
           <w:sz w:val="28"/>
           <w:szCs w:val="28"/>
         </w:rPr>
-        <w:t>Choose the case that is correct.</w:t>
-      </w:r>
+        <w:t xml:space="preserve">There are two cases. </w:t>
+      </w:r>
+      <w:bookmarkStart w:id="0" w:name="_GoBack"/>
+      <w:bookmarkEnd w:id="0"/>
       <w:r>
         <w:rPr>
           <w:b/>
@@ -86,9 +68,8 @@
           <w:sz w:val="28"/>
           <w:szCs w:val="28"/>
         </w:rPr>
-        <w:t xml:space="preserve"> The final reference pattern should match what data will be analyzed. </w:t>
-      </w:r>
-      <w:proofErr w:type="gramStart"/>
+        <w:t>Choose the case that is correct.</w:t>
+      </w:r>
       <w:r>
         <w:rPr>
           <w:b/>
@@ -96,9 +77,8 @@
           <w:sz w:val="28"/>
           <w:szCs w:val="28"/>
         </w:rPr>
-        <w:t>So</w:t>
-      </w:r>
-      <w:proofErr w:type="gramEnd"/>
+        <w:t xml:space="preserve"> The final reference pattern should match what data will be analyzed. So if one is analyzing experim</w:t>
+      </w:r>
       <w:r>
         <w:rPr>
           <w:b/>
@@ -106,7 +86,7 @@
           <w:sz w:val="28"/>
           <w:szCs w:val="28"/>
         </w:rPr>
-        <w:t xml:space="preserve"> if one is analyzing experim</w:t>
+        <w:t xml:space="preserve">ental </w:t>
       </w:r>
       <w:r>
         <w:rPr>
@@ -115,38 +95,29 @@
           <w:sz w:val="28"/>
           <w:szCs w:val="28"/>
         </w:rPr>
-        <w:t xml:space="preserve">ental </w:t>
-      </w:r>
-      <w:r>
+        <w:t>data collected on their own mass spectrometer, one would want to use Case 2 from below.</w:t>
+      </w:r>
+    </w:p>
+    <w:p>
+      <w:pPr>
+        <w:spacing w:before="100" w:beforeAutospacing="1" w:after="100" w:afterAutospacing="1"/>
         <w:rPr>
           <w:b/>
           <w:bCs/>
-          <w:sz w:val="28"/>
-          <w:szCs w:val="28"/>
-        </w:rPr>
-        <w:t>data collected on their own mass spectrometer, one would want to use Case 2 from below.</w:t>
-      </w:r>
-    </w:p>
-    <w:p>
-      <w:pPr>
-        <w:spacing w:before="100" w:beforeAutospacing="1" w:after="100" w:afterAutospacing="1"/>
+        </w:rPr>
+      </w:pPr>
+      <w:r>
         <w:rPr>
           <w:b/>
           <w:bCs/>
         </w:rPr>
-      </w:pPr>
+        <w:t>CASE 1: Changing your patterns to match the external reference pattern (e.g., NIST) Using</w:t>
+      </w:r>
       <w:r>
         <w:rPr>
           <w:b/>
           <w:bCs/>
         </w:rPr>
-        <w:t>CASE 1: Changing your patterns to match the external reference pattern (e.g., NIST) Using</w:t>
-      </w:r>
-      <w:r>
-        <w:rPr>
-          <w:b/>
-          <w:bCs/>
-        </w:rPr>
         <w:t xml:space="preserve"> the Tuning Factor Correction Feature:</w:t>
       </w:r>
     </w:p>
@@ -171,11 +142,9 @@
       <w:r>
         <w:t>\</w:t>
       </w:r>
-      <w:proofErr w:type="spellStart"/>
       <w:r>
         <w:t>TuningCorrection</w:t>
       </w:r>
-      <w:proofErr w:type="spellEnd"/>
       <w:r>
         <w:t>\</w:t>
       </w:r>
@@ -219,11 +188,9 @@
       <w:r>
         <w:t xml:space="preserve"> reference file intended for analysis (the one that goes in </w:t>
       </w:r>
-      <w:proofErr w:type="spellStart"/>
       <w:r>
         <w:t>referenceFileNamesList</w:t>
       </w:r>
-      <w:proofErr w:type="spellEnd"/>
       <w:r>
         <w:t>). Name this file “ReferenceForAnalysisBeforeTuningCorrection</w:t>
       </w:r>
@@ -244,15 +211,7 @@
         <w:spacing w:before="100" w:beforeAutospacing="1" w:after="100" w:afterAutospacing="1"/>
       </w:pPr>
       <w:r>
-        <w:t xml:space="preserve">It is assumed that this file will have some ‘self-measured’ reference patterns, and possibly also some ‘NIST/Standard’ reference patterns. (thus, it is </w:t>
-      </w:r>
-      <w:proofErr w:type="gramStart"/>
-      <w:r>
-        <w:t>some kind of mixed</w:t>
-      </w:r>
-      <w:proofErr w:type="gramEnd"/>
-      <w:r>
-        <w:t xml:space="preserve"> reference file where different molecules have patterns from different sources).</w:t>
+        <w:t>It is assumed that this file will have some ‘self-measured’ reference patterns, and possibly also some ‘NIST/Standard’ reference patterns. (thus, it is some kind of mixed reference file where different molecules have patterns from different sources).</w:t>
       </w:r>
     </w:p>
     <w:p>
@@ -274,41 +233,13 @@
         <w:rPr>
           <w:highlight w:val="yellow"/>
         </w:rPr>
-        <w:t xml:space="preserve">the directory named </w:t>
-      </w:r>
-      <w:proofErr w:type="gramStart"/>
+        <w:t xml:space="preserve">the directory named \TuningCorrector\ </w:t>
+      </w:r>
       <w:r>
         <w:rPr>
           <w:highlight w:val="yellow"/>
         </w:rPr>
-        <w:t>\</w:t>
-      </w:r>
-      <w:proofErr w:type="spellStart"/>
-      <w:r>
-        <w:rPr>
-          <w:highlight w:val="yellow"/>
-        </w:rPr>
-        <w:t>TuningCorrector</w:t>
-      </w:r>
-      <w:proofErr w:type="spellEnd"/>
-      <w:r>
-        <w:rPr>
-          <w:highlight w:val="yellow"/>
-        </w:rPr>
-        <w:t xml:space="preserve">\ </w:t>
-      </w:r>
-      <w:r>
-        <w:rPr>
-          <w:highlight w:val="yellow"/>
-        </w:rPr>
-        <w:t>,</w:t>
-      </w:r>
-      <w:proofErr w:type="gramEnd"/>
-      <w:r>
-        <w:rPr>
-          <w:highlight w:val="yellow"/>
-        </w:rPr>
-        <w:t xml:space="preserve"> add two </w:t>
+        <w:t xml:space="preserve">, add two </w:t>
       </w:r>
       <w:r>
         <w:rPr>
@@ -325,15 +256,7 @@
         <w:t xml:space="preserve"> reference files,</w:t>
       </w:r>
       <w:r>
-        <w:t xml:space="preserve"> give the </w:t>
-      </w:r>
-      <w:proofErr w:type="spellStart"/>
-      <w:r>
-        <w:t>csvs</w:t>
-      </w:r>
-      <w:proofErr w:type="spellEnd"/>
-      <w:r>
-        <w:t xml:space="preserve"> names as below:</w:t>
+        <w:t xml:space="preserve"> give the csvs names as below:</w:t>
       </w:r>
     </w:p>
     <w:p>
@@ -346,23 +269,13 @@
         <w:spacing w:before="100" w:beforeAutospacing="1" w:after="100" w:afterAutospacing="1"/>
       </w:pPr>
       <w:r>
-        <w:t>UserChoices['measuredReferenceYorN</w:t>
-      </w:r>
-      <w:proofErr w:type="gramStart"/>
-      <w:r>
-        <w:t>'][</w:t>
-      </w:r>
-      <w:proofErr w:type="gramEnd"/>
-      <w:r>
-        <w:t>'referenceMeasuredFileName'] =['ReferenceCollected.csv','</w:t>
-      </w:r>
-      <w:proofErr w:type="spellStart"/>
-      <w:r>
-        <w:t>xyyy</w:t>
-      </w:r>
-      <w:proofErr w:type="spellEnd"/>
-      <w:r>
-        <w:t>']</w:t>
+        <w:t>UserChoices['measuredReferenceYorN']['</w:t>
+      </w:r>
+      <w:r>
+        <w:t>referenceFileToTune</w:t>
+      </w:r>
+      <w:r>
+        <w:t>'] =['ReferenceCollected.csv','xyyy']</w:t>
       </w:r>
       <w:r>
         <w:t xml:space="preserve">  </w:t>
@@ -390,11 +303,7 @@
         <w:t>patterns collected from your instrument.</w:t>
       </w:r>
       <w:r>
-        <w:t xml:space="preserve"> This file includes the molecules which will be used for ‘calibration’ </w:t>
-      </w:r>
-      <w:proofErr w:type="gramStart"/>
-      <w:r>
-        <w:t xml:space="preserve">and </w:t>
+        <w:t xml:space="preserve"> This file includes the molecules which will be used for ‘calibration’ and </w:t>
       </w:r>
       <w:r>
         <w:rPr>
@@ -403,7 +312,6 @@
         </w:rPr>
         <w:t>also</w:t>
       </w:r>
-      <w:proofErr w:type="gramEnd"/>
       <w:r>
         <w:t xml:space="preserve"> the molecules which will become corrected.</w:t>
       </w:r>
@@ -418,23 +326,13 @@
         <w:spacing w:before="100" w:beforeAutospacing="1" w:after="100" w:afterAutospacing="1"/>
       </w:pPr>
       <w:r>
-        <w:t>UserChoices['measuredReferenceYorN</w:t>
-      </w:r>
-      <w:proofErr w:type="gramStart"/>
-      <w:r>
-        <w:t>'][</w:t>
-      </w:r>
-      <w:proofErr w:type="gramEnd"/>
-      <w:r>
-        <w:t>'referenceLiteratureFileName'] =['ReferenceLiterature.csv','</w:t>
-      </w:r>
-      <w:proofErr w:type="spellStart"/>
-      <w:r>
-        <w:t>xyyy</w:t>
-      </w:r>
-      <w:proofErr w:type="spellEnd"/>
-      <w:r>
-        <w:t>']</w:t>
+        <w:t>UserChoices['measuredReferenceYorN']['</w:t>
+      </w:r>
+      <w:r>
+        <w:t>referenceFileToMatch</w:t>
+      </w:r>
+      <w:r>
+        <w:t>'] =['ReferenceLiterature.csv','xyyy']</w:t>
       </w:r>
       <w:r>
         <w:t xml:space="preserve"> </w:t>
@@ -458,13 +356,8 @@
       <w:r>
         <w:t xml:space="preserve"> This file should only include molecules that you will use for ‘calibration’. </w:t>
       </w:r>
-      <w:proofErr w:type="spellStart"/>
-      <w:r>
-        <w:t>Actuallhy</w:t>
-      </w:r>
-      <w:proofErr w:type="spellEnd"/>
-      <w:r>
-        <w:t>, i</w:t>
+      <w:r>
+        <w:t>Actuallhy, i</w:t>
       </w:r>
       <w:r>
         <w:t>t can include extraneous molecules, but cannot include the molecules you are trying to correct.</w:t>
@@ -506,24 +399,200 @@
         <w:rPr>
           <w:highlight w:val="yellow"/>
         </w:rPr>
-        <w:t>In directory named \</w:t>
-      </w:r>
-      <w:proofErr w:type="spellStart"/>
-      <w:r>
+        <w:t>In directory named \TuningCorrection\ directory, open UserInput.py</w:t>
+      </w:r>
+      <w:r>
+        <w:t xml:space="preserve"> (or the GUI) </w:t>
+      </w:r>
+    </w:p>
+    <w:p>
+      <w:pPr>
+        <w:pStyle w:val="ListParagraph"/>
+        <w:numPr>
+          <w:ilvl w:val="1"/>
+          <w:numId w:val="2"/>
+        </w:numPr>
+        <w:spacing w:before="100" w:beforeAutospacing="1" w:after="100" w:afterAutospacing="1"/>
+      </w:pPr>
+      <w:r>
+        <w:t>T</w:t>
+      </w:r>
+      <w:r>
+        <w:t>urn on the feature TuningCorrector feature</w:t>
+      </w:r>
+      <w:r>
+        <w:t xml:space="preserve"> (a</w:t>
+      </w:r>
+      <w:r>
+        <w:t xml:space="preserve">lso called </w:t>
+      </w:r>
+      <w:r>
+        <w:t>measuredReferenceYorN</w:t>
+      </w:r>
+      <w:r>
+        <w:t>)</w:t>
+      </w:r>
+      <w:r>
+        <w:t>, to yes</w:t>
+      </w:r>
+    </w:p>
+    <w:p>
+      <w:pPr>
+        <w:pStyle w:val="ListParagraph"/>
+        <w:numPr>
+          <w:ilvl w:val="1"/>
+          <w:numId w:val="2"/>
+        </w:numPr>
+        <w:spacing w:before="100" w:beforeAutospacing="1" w:after="100" w:afterAutospacing="1"/>
+      </w:pPr>
+      <w:r>
+        <w:t xml:space="preserve">Make sure </w:t>
+      </w:r>
+      <w:r>
+        <w:t>referenceFileNamesList</w:t>
+      </w:r>
+      <w:r>
+        <w:t xml:space="preserve"> has ReferenceForAnalysisBeforeTuningCorrection.csv</w:t>
+      </w:r>
+    </w:p>
+    <w:p>
+      <w:pPr>
+        <w:pStyle w:val="ListParagraph"/>
+        <w:numPr>
+          <w:ilvl w:val="1"/>
+          <w:numId w:val="2"/>
+        </w:numPr>
+        <w:spacing w:before="100" w:beforeAutospacing="1" w:after="100" w:afterAutospacing="1"/>
+      </w:pPr>
+      <w:r>
+        <w:lastRenderedPageBreak/>
+        <w:t>Run MSRESOLVE in this directory with whatever settings you want, but DataAnalysis must be on. While it is intended to work with pre-processing, at present, this feature only works with DataAnalysis on.</w:t>
+      </w:r>
+    </w:p>
+    <w:p>
+      <w:pPr>
+        <w:pStyle w:val="ListParagraph"/>
+        <w:numPr>
+          <w:ilvl w:val="1"/>
+          <w:numId w:val="2"/>
+        </w:numPr>
+        <w:spacing w:before="100" w:beforeAutospacing="1" w:after="100" w:afterAutospacing="1"/>
+      </w:pPr>
+      <w:r>
+        <w:t xml:space="preserve">There will be a file created named </w:t>
+      </w:r>
+      <w:r>
+        <w:t>Exported</w:t>
+      </w:r>
+      <w:r>
+        <w:t>…</w:t>
+      </w:r>
+      <w:r>
+        <w:t>TuningCorrector.csv</w:t>
+      </w:r>
+      <w:r>
+        <w:t xml:space="preserve">  Open this file. (if there is more than one, then open the one with the highest number).</w:t>
+      </w:r>
+    </w:p>
+    <w:p>
+      <w:pPr>
+        <w:pStyle w:val="ListParagraph"/>
+        <w:numPr>
+          <w:ilvl w:val="2"/>
+          <w:numId w:val="2"/>
+        </w:numPr>
+        <w:spacing w:before="100" w:beforeAutospacing="1" w:after="100" w:afterAutospacing="1"/>
+      </w:pPr>
+      <w:r>
+        <w:t>Copy the patterns for the molecules which you are trying to correct, as their tuning has now been corrected.</w:t>
+      </w:r>
+    </w:p>
+    <w:p>
+      <w:pPr>
+        <w:pStyle w:val="ListParagraph"/>
+        <w:numPr>
+          <w:ilvl w:val="3"/>
+          <w:numId w:val="2"/>
+        </w:numPr>
+        <w:spacing w:before="100" w:beforeAutospacing="1" w:after="100" w:afterAutospacing="1"/>
+      </w:pPr>
+      <w:r>
+        <w:t>The tuning factors used are in LogFile.txt along with uncertainties, but you don’t need that when following these instructions.</w:t>
+      </w:r>
+    </w:p>
+    <w:p>
+      <w:pPr>
+        <w:pStyle w:val="ListParagraph"/>
+        <w:numPr>
+          <w:ilvl w:val="2"/>
+          <w:numId w:val="2"/>
+        </w:numPr>
+        <w:spacing w:before="100" w:beforeAutospacing="1" w:after="100" w:afterAutospacing="1"/>
+      </w:pPr>
+      <w:r>
+        <w:t xml:space="preserve">You are only copying out the molecules that you wanted adjusted. For any molecules that you didn’t want adjusted, leave them! </w:t>
+      </w:r>
+    </w:p>
+    <w:p>
+      <w:pPr>
+        <w:pStyle w:val="ListParagraph"/>
+        <w:numPr>
+          <w:ilvl w:val="3"/>
+          <w:numId w:val="2"/>
+        </w:numPr>
+        <w:spacing w:before="100" w:beforeAutospacing="1" w:after="100" w:afterAutospacing="1"/>
+      </w:pPr>
+      <w:r>
+        <w:t>the program may have put out corrected patterns for the other patterns also, but those one are garbage, those are like having the tuning correction applied twice.</w:t>
+      </w:r>
+    </w:p>
+    <w:p>
+      <w:pPr>
+        <w:pStyle w:val="ListParagraph"/>
+        <w:numPr>
+          <w:ilvl w:val="0"/>
+          <w:numId w:val="2"/>
+        </w:numPr>
+        <w:spacing w:before="100" w:beforeAutospacing="1" w:after="100" w:afterAutospacing="1"/>
         <w:rPr>
           <w:highlight w:val="yellow"/>
         </w:rPr>
-        <w:t>TuningCorrection</w:t>
-      </w:r>
-      <w:proofErr w:type="spellEnd"/>
+      </w:pPr>
       <w:r>
         <w:rPr>
           <w:highlight w:val="yellow"/>
         </w:rPr>
-        <w:t>\ directory, open UserInput.py</w:t>
-      </w:r>
-      <w:r>
-        <w:t xml:space="preserve"> (or the GUI) </w:t>
+        <w:t xml:space="preserve">In the directory named </w:t>
+      </w:r>
+      <w:r>
+        <w:rPr>
+          <w:highlight w:val="yellow"/>
+        </w:rPr>
+        <w:t>\</w:t>
+      </w:r>
+      <w:r>
+        <w:rPr>
+          <w:highlight w:val="yellow"/>
+        </w:rPr>
+        <w:t>Analysis</w:t>
+      </w:r>
+      <w:r>
+        <w:rPr>
+          <w:highlight w:val="yellow"/>
+        </w:rPr>
+        <w:t xml:space="preserve">\ </w:t>
+      </w:r>
+      <w:r>
+        <w:rPr>
+          <w:highlight w:val="yellow"/>
+        </w:rPr>
+        <w:t xml:space="preserve"> open the file named ReferenceForAnalysisBeforeTuningCorrection</w:t>
+      </w:r>
+      <w:r>
+        <w:rPr>
+          <w:highlight w:val="yellow"/>
+        </w:rPr>
+        <w:t>.csv</w:t>
       </w:r>
     </w:p>
     <w:p>
@@ -536,359 +605,98 @@
         <w:spacing w:before="100" w:beforeAutospacing="1" w:after="100" w:afterAutospacing="1"/>
       </w:pPr>
       <w:r>
-        <w:t>T</w:t>
-      </w:r>
-      <w:r>
-        <w:t xml:space="preserve">urn on the feature </w:t>
-      </w:r>
-      <w:proofErr w:type="spellStart"/>
-      <w:r>
-        <w:t>TuningCorrector</w:t>
-      </w:r>
-      <w:proofErr w:type="spellEnd"/>
-      <w:r>
-        <w:t xml:space="preserve"> feature</w:t>
-      </w:r>
-      <w:r>
-        <w:t xml:space="preserve"> (a</w:t>
-      </w:r>
-      <w:r>
-        <w:t xml:space="preserve">lso called </w:t>
-      </w:r>
-      <w:proofErr w:type="spellStart"/>
+        <w:t xml:space="preserve">Paste in the Tuning Corrected patterns you’ve copied in the previous step </w:t>
+      </w:r>
+    </w:p>
+    <w:p>
+      <w:pPr>
+        <w:pStyle w:val="ListParagraph"/>
+        <w:numPr>
+          <w:ilvl w:val="2"/>
+          <w:numId w:val="2"/>
+        </w:numPr>
+        <w:spacing w:before="100" w:beforeAutospacing="1" w:after="100" w:afterAutospacing="1"/>
+      </w:pPr>
+      <w:r>
+        <w:t>You are only pasting over for the molecules you wanted corrected.</w:t>
+      </w:r>
+    </w:p>
+    <w:p>
+      <w:pPr>
+        <w:pStyle w:val="ListParagraph"/>
+        <w:numPr>
+          <w:ilvl w:val="2"/>
+          <w:numId w:val="2"/>
+        </w:numPr>
+        <w:spacing w:before="100" w:beforeAutospacing="1" w:after="100" w:afterAutospacing="1"/>
+      </w:pPr>
+      <w:r>
+        <w:t xml:space="preserve">(you will be pasting over all or some of the fragmentation patterns – it is fine if the ones are pasting will be standardized to 100 while the old ones are not).  </w:t>
+      </w:r>
+    </w:p>
+    <w:p>
+      <w:pPr>
+        <w:pStyle w:val="ListParagraph"/>
+        <w:numPr>
+          <w:ilvl w:val="2"/>
+          <w:numId w:val="2"/>
+        </w:numPr>
+        <w:spacing w:before="100" w:beforeAutospacing="1" w:after="100" w:afterAutospacing="1"/>
+      </w:pPr>
+      <w:r>
+        <w:t>For other patterns, leave them as they are!</w:t>
+      </w:r>
+    </w:p>
+    <w:p>
+      <w:pPr>
+        <w:pStyle w:val="ListParagraph"/>
+        <w:numPr>
+          <w:ilvl w:val="1"/>
+          <w:numId w:val="2"/>
+        </w:numPr>
+        <w:spacing w:before="100" w:beforeAutospacing="1" w:after="100" w:afterAutospacing="1"/>
+      </w:pPr>
+      <w:r>
+        <w:t xml:space="preserve">Save this updated file as ReferenceForAnalysisAfterTuningCorrection.csv </w:t>
+      </w:r>
+    </w:p>
+    <w:p>
+      <w:pPr>
+        <w:pStyle w:val="ListParagraph"/>
+        <w:numPr>
+          <w:ilvl w:val="2"/>
+          <w:numId w:val="2"/>
+        </w:numPr>
+        <w:spacing w:before="100" w:beforeAutospacing="1" w:after="100" w:afterAutospacing="1"/>
+      </w:pPr>
+      <w:r>
+        <w:t xml:space="preserve">In this directory UserInput.py or GUI change </w:t>
+      </w:r>
+      <w:r>
+        <w:t>referenceFileNamesList</w:t>
+      </w:r>
+      <w:r>
+        <w:t xml:space="preserve"> to now use  ReferenceForAnalysisAfterTuningCorrection</w:t>
+      </w:r>
+    </w:p>
+    <w:p>
+      <w:pPr>
+        <w:pStyle w:val="ListParagraph"/>
+        <w:numPr>
+          <w:ilvl w:val="1"/>
+          <w:numId w:val="2"/>
+        </w:numPr>
+        <w:spacing w:before="100" w:beforeAutospacing="1" w:after="100" w:afterAutospacing="1"/>
+      </w:pPr>
+      <w:r>
+        <w:t xml:space="preserve">Open UserInput.py or GUI and </w:t>
+      </w:r>
+      <w:r>
+        <w:t xml:space="preserve">turn off the feature TuningCorrector feature, also called </w:t>
+      </w:r>
       <w:r>
         <w:t>measuredReferenceYorN</w:t>
       </w:r>
-      <w:proofErr w:type="spellEnd"/>
-      <w:r>
-        <w:t>)</w:t>
-      </w:r>
-      <w:r>
-        <w:t>, to yes</w:t>
-      </w:r>
-    </w:p>
-    <w:p>
-      <w:pPr>
-        <w:pStyle w:val="ListParagraph"/>
-        <w:numPr>
-          <w:ilvl w:val="1"/>
-          <w:numId w:val="2"/>
-        </w:numPr>
-        <w:spacing w:before="100" w:beforeAutospacing="1" w:after="100" w:afterAutospacing="1"/>
-      </w:pPr>
-      <w:r>
-        <w:t xml:space="preserve">Make sure </w:t>
-      </w:r>
-      <w:proofErr w:type="spellStart"/>
-      <w:r>
-        <w:t>referenceFileNamesList</w:t>
-      </w:r>
-      <w:proofErr w:type="spellEnd"/>
-      <w:r>
-        <w:t xml:space="preserve"> has ReferenceForAnalysisBeforeTuningCorrection.csv</w:t>
-      </w:r>
-    </w:p>
-    <w:p>
-      <w:pPr>
-        <w:pStyle w:val="ListParagraph"/>
-        <w:numPr>
-          <w:ilvl w:val="1"/>
-          <w:numId w:val="2"/>
-        </w:numPr>
-        <w:spacing w:before="100" w:beforeAutospacing="1" w:after="100" w:afterAutospacing="1"/>
-      </w:pPr>
-      <w:r>
-        <w:t xml:space="preserve">Run MSRESOLVE in this directory with whatever settings you want, but </w:t>
-      </w:r>
-      <w:proofErr w:type="spellStart"/>
-      <w:r>
-        <w:t>DataAnalysis</w:t>
-      </w:r>
-      <w:proofErr w:type="spellEnd"/>
-      <w:r>
-        <w:t xml:space="preserve"> must be on. While it is intended to work with pre-processing, at present, this feature only works with </w:t>
-      </w:r>
-      <w:proofErr w:type="spellStart"/>
-      <w:r>
-        <w:t>DataAnalysis</w:t>
-      </w:r>
-      <w:proofErr w:type="spellEnd"/>
-      <w:r>
-        <w:t xml:space="preserve"> on.</w:t>
-      </w:r>
-    </w:p>
-    <w:p>
-      <w:pPr>
-        <w:pStyle w:val="ListParagraph"/>
-        <w:numPr>
-          <w:ilvl w:val="1"/>
-          <w:numId w:val="2"/>
-        </w:numPr>
-        <w:spacing w:before="100" w:beforeAutospacing="1" w:after="100" w:afterAutospacing="1"/>
-      </w:pPr>
-      <w:r>
-        <w:lastRenderedPageBreak/>
-        <w:t xml:space="preserve">There will be a file created named </w:t>
-      </w:r>
-      <w:r>
-        <w:t>Exported</w:t>
-      </w:r>
-      <w:r>
-        <w:t>…</w:t>
-      </w:r>
-      <w:proofErr w:type="gramStart"/>
-      <w:r>
-        <w:t>TuningCorrector.csv</w:t>
-      </w:r>
-      <w:r>
-        <w:t xml:space="preserve">  Open</w:t>
-      </w:r>
-      <w:proofErr w:type="gramEnd"/>
-      <w:r>
-        <w:t xml:space="preserve"> this file. (if there is more than one, then open the one with the highest number).</w:t>
-      </w:r>
-    </w:p>
-    <w:p>
-      <w:pPr>
-        <w:pStyle w:val="ListParagraph"/>
-        <w:numPr>
-          <w:ilvl w:val="2"/>
-          <w:numId w:val="2"/>
-        </w:numPr>
-        <w:spacing w:before="100" w:beforeAutospacing="1" w:after="100" w:afterAutospacing="1"/>
-      </w:pPr>
-      <w:r>
-        <w:t>Copy the patterns for the molecules which you are trying to correct, as their tuning has now been corrected.</w:t>
-      </w:r>
-    </w:p>
-    <w:p>
-      <w:pPr>
-        <w:pStyle w:val="ListParagraph"/>
-        <w:numPr>
-          <w:ilvl w:val="3"/>
-          <w:numId w:val="2"/>
-        </w:numPr>
-        <w:spacing w:before="100" w:beforeAutospacing="1" w:after="100" w:afterAutospacing="1"/>
-      </w:pPr>
-      <w:r>
-        <w:t>The tuning factors used are in LogFile.txt along with uncertainties, but you don’t need that when following these instructions.</w:t>
-      </w:r>
-    </w:p>
-    <w:p>
-      <w:pPr>
-        <w:pStyle w:val="ListParagraph"/>
-        <w:numPr>
-          <w:ilvl w:val="2"/>
-          <w:numId w:val="2"/>
-        </w:numPr>
-        <w:spacing w:before="100" w:beforeAutospacing="1" w:after="100" w:afterAutospacing="1"/>
-      </w:pPr>
-      <w:r>
-        <w:t xml:space="preserve">You are only copying out the molecules that you wanted adjusted. For any molecules that you didn’t want adjusted, leave them! </w:t>
-      </w:r>
-    </w:p>
-    <w:p>
-      <w:pPr>
-        <w:pStyle w:val="ListParagraph"/>
-        <w:numPr>
-          <w:ilvl w:val="3"/>
-          <w:numId w:val="2"/>
-        </w:numPr>
-        <w:spacing w:before="100" w:beforeAutospacing="1" w:after="100" w:afterAutospacing="1"/>
-      </w:pPr>
-      <w:r>
-        <w:t xml:space="preserve">the program may have put out corrected patterns for the other patterns also, but those one </w:t>
-      </w:r>
-      <w:proofErr w:type="gramStart"/>
-      <w:r>
-        <w:t>are</w:t>
-      </w:r>
-      <w:proofErr w:type="gramEnd"/>
-      <w:r>
-        <w:t xml:space="preserve"> garbage, those are like having the tuning correction applied twice.</w:t>
-      </w:r>
-    </w:p>
-    <w:p>
-      <w:pPr>
-        <w:pStyle w:val="ListParagraph"/>
-        <w:numPr>
-          <w:ilvl w:val="0"/>
-          <w:numId w:val="2"/>
-        </w:numPr>
-        <w:spacing w:before="100" w:beforeAutospacing="1" w:after="100" w:afterAutospacing="1"/>
-        <w:rPr>
-          <w:highlight w:val="yellow"/>
-        </w:rPr>
-      </w:pPr>
-      <w:r>
-        <w:rPr>
-          <w:highlight w:val="yellow"/>
-        </w:rPr>
-        <w:t xml:space="preserve">In the directory named </w:t>
-      </w:r>
-      <w:proofErr w:type="gramStart"/>
-      <w:r>
-        <w:rPr>
-          <w:highlight w:val="yellow"/>
-        </w:rPr>
-        <w:t>\</w:t>
-      </w:r>
-      <w:r>
-        <w:rPr>
-          <w:highlight w:val="yellow"/>
-        </w:rPr>
-        <w:t>Analysis</w:t>
-      </w:r>
-      <w:r>
-        <w:rPr>
-          <w:highlight w:val="yellow"/>
-        </w:rPr>
-        <w:t xml:space="preserve">\ </w:t>
-      </w:r>
-      <w:r>
-        <w:rPr>
-          <w:highlight w:val="yellow"/>
-        </w:rPr>
-        <w:t xml:space="preserve"> open</w:t>
-      </w:r>
-      <w:proofErr w:type="gramEnd"/>
-      <w:r>
-        <w:rPr>
-          <w:highlight w:val="yellow"/>
-        </w:rPr>
-        <w:t xml:space="preserve"> the file named ReferenceForAnalysisBeforeTuningCorrection</w:t>
-      </w:r>
-      <w:r>
-        <w:rPr>
-          <w:highlight w:val="yellow"/>
-        </w:rPr>
-        <w:t>.csv</w:t>
-      </w:r>
-    </w:p>
-    <w:p>
-      <w:pPr>
-        <w:pStyle w:val="ListParagraph"/>
-        <w:numPr>
-          <w:ilvl w:val="1"/>
-          <w:numId w:val="2"/>
-        </w:numPr>
-        <w:spacing w:before="100" w:beforeAutospacing="1" w:after="100" w:afterAutospacing="1"/>
-      </w:pPr>
-      <w:r>
-        <w:t xml:space="preserve">Paste in the Tuning Corrected patterns you’ve copied in the previous step </w:t>
-      </w:r>
-    </w:p>
-    <w:p>
-      <w:pPr>
-        <w:pStyle w:val="ListParagraph"/>
-        <w:numPr>
-          <w:ilvl w:val="2"/>
-          <w:numId w:val="2"/>
-        </w:numPr>
-        <w:spacing w:before="100" w:beforeAutospacing="1" w:after="100" w:afterAutospacing="1"/>
-      </w:pPr>
-      <w:r>
-        <w:t>You are only pasting over for the molecules you wanted corrected.</w:t>
-      </w:r>
-    </w:p>
-    <w:p>
-      <w:pPr>
-        <w:pStyle w:val="ListParagraph"/>
-        <w:numPr>
-          <w:ilvl w:val="2"/>
-          <w:numId w:val="2"/>
-        </w:numPr>
-        <w:spacing w:before="100" w:beforeAutospacing="1" w:after="100" w:afterAutospacing="1"/>
-      </w:pPr>
-      <w:r>
-        <w:t xml:space="preserve">(you will be pasting over all or some of the fragmentation patterns – it is fine if the ones are pasting will be standardized to 100 while the old ones are not).  </w:t>
-      </w:r>
-    </w:p>
-    <w:p>
-      <w:pPr>
-        <w:pStyle w:val="ListParagraph"/>
-        <w:numPr>
-          <w:ilvl w:val="2"/>
-          <w:numId w:val="2"/>
-        </w:numPr>
-        <w:spacing w:before="100" w:beforeAutospacing="1" w:after="100" w:afterAutospacing="1"/>
-      </w:pPr>
-      <w:r>
-        <w:t>For other patterns, leave them as they are!</w:t>
-      </w:r>
-    </w:p>
-    <w:p>
-      <w:pPr>
-        <w:pStyle w:val="ListParagraph"/>
-        <w:numPr>
-          <w:ilvl w:val="1"/>
-          <w:numId w:val="2"/>
-        </w:numPr>
-        <w:spacing w:before="100" w:beforeAutospacing="1" w:after="100" w:afterAutospacing="1"/>
-      </w:pPr>
-      <w:r>
-        <w:t xml:space="preserve">Save this updated file as ReferenceForAnalysisAfterTuningCorrection.csv </w:t>
-      </w:r>
-    </w:p>
-    <w:p>
-      <w:pPr>
-        <w:pStyle w:val="ListParagraph"/>
-        <w:numPr>
-          <w:ilvl w:val="2"/>
-          <w:numId w:val="2"/>
-        </w:numPr>
-        <w:spacing w:before="100" w:beforeAutospacing="1" w:after="100" w:afterAutospacing="1"/>
-      </w:pPr>
-      <w:r>
-        <w:t xml:space="preserve">In this directory UserInput.py or GUI change </w:t>
-      </w:r>
-      <w:proofErr w:type="spellStart"/>
-      <w:r>
-        <w:t>referenceFileNamesList</w:t>
-      </w:r>
-      <w:proofErr w:type="spellEnd"/>
-      <w:r>
-        <w:t xml:space="preserve"> to now </w:t>
-      </w:r>
-      <w:proofErr w:type="gramStart"/>
-      <w:r>
-        <w:t xml:space="preserve">use  </w:t>
-      </w:r>
-      <w:proofErr w:type="spellStart"/>
-      <w:r>
-        <w:t>ReferenceForAnalysisAfterTuningCorrection</w:t>
-      </w:r>
-      <w:proofErr w:type="spellEnd"/>
-      <w:proofErr w:type="gramEnd"/>
-    </w:p>
-    <w:p>
-      <w:pPr>
-        <w:pStyle w:val="ListParagraph"/>
-        <w:numPr>
-          <w:ilvl w:val="1"/>
-          <w:numId w:val="2"/>
-        </w:numPr>
-        <w:spacing w:before="100" w:beforeAutospacing="1" w:after="100" w:afterAutospacing="1"/>
-      </w:pPr>
-      <w:r>
-        <w:t xml:space="preserve">Open UserInput.py or GUI and </w:t>
-      </w:r>
-      <w:r>
-        <w:t xml:space="preserve">turn off the feature </w:t>
-      </w:r>
-      <w:proofErr w:type="spellStart"/>
-      <w:r>
-        <w:t>TuningCorrector</w:t>
-      </w:r>
-      <w:proofErr w:type="spellEnd"/>
-      <w:r>
-        <w:t xml:space="preserve"> feature, also called </w:t>
-      </w:r>
-      <w:proofErr w:type="spellStart"/>
-      <w:r>
-        <w:t>measuredReferenceYorN</w:t>
-      </w:r>
-      <w:proofErr w:type="spellEnd"/>
       <w:r>
         <w:t>, by setting it to “no”. Your Tuning correction has already been done, so the feature needs to be off.</w:t>
       </w:r>
@@ -943,15 +751,7 @@
         <w:t>Make two directories.</w:t>
       </w:r>
       <w:r>
-        <w:t xml:space="preserve"> A directory named “\</w:t>
-      </w:r>
-      <w:proofErr w:type="spellStart"/>
-      <w:r>
-        <w:t>TuningCorrection</w:t>
-      </w:r>
-      <w:proofErr w:type="spellEnd"/>
-      <w:r>
-        <w:t>\” and a directory named “\Analysis\”.  Fill the two directories to be identical (with the same files you plan to use during a regular MSRESOLVE analysis).</w:t>
+        <w:t xml:space="preserve"> A directory named “\TuningCorrection\” and a directory named “\Analysis\”.  Fill the two directories to be identical (with the same files you plan to use during a regular MSRESOLVE analysis).</w:t>
       </w:r>
     </w:p>
     <w:p>
@@ -966,11 +766,9 @@
       <w:r>
         <w:t xml:space="preserve">In both directories, you will have made a reference file intended for analysis (the one that goes in </w:t>
       </w:r>
-      <w:proofErr w:type="spellStart"/>
       <w:r>
         <w:t>referenceFileNamesList</w:t>
       </w:r>
-      <w:proofErr w:type="spellEnd"/>
       <w:r>
         <w:t>). Name this file “ReferenceForAnalysisBeforeTuningCorrection.csv”</w:t>
       </w:r>
@@ -985,15 +783,7 @@
         <w:spacing w:before="100" w:beforeAutospacing="1" w:after="100" w:afterAutospacing="1"/>
       </w:pPr>
       <w:r>
-        <w:t xml:space="preserve">It is assumed that this file will have some ‘self-measured’ reference patterns, and possibly also some ‘NIST/Standard’ reference patterns. (thus, it is </w:t>
-      </w:r>
-      <w:proofErr w:type="gramStart"/>
-      <w:r>
-        <w:t>some kind of mixed</w:t>
-      </w:r>
-      <w:proofErr w:type="gramEnd"/>
-      <w:r>
-        <w:t xml:space="preserve"> reference file where different molecules have patterns from different sources).</w:t>
+        <w:t>It is assumed that this file will have some ‘self-measured’ reference patterns, and possibly also some ‘NIST/Standard’ reference patterns. (thus, it is some kind of mixed reference file where different molecules have patterns from different sources).</w:t>
       </w:r>
     </w:p>
     <w:p>
@@ -1009,35 +799,7 @@
         <w:rPr>
           <w:highlight w:val="yellow"/>
         </w:rPr>
-        <w:t xml:space="preserve">In the directory named </w:t>
-      </w:r>
-      <w:proofErr w:type="gramStart"/>
-      <w:r>
-        <w:rPr>
-          <w:highlight w:val="yellow"/>
-        </w:rPr>
-        <w:t>\</w:t>
-      </w:r>
-      <w:proofErr w:type="spellStart"/>
-      <w:r>
-        <w:rPr>
-          <w:highlight w:val="yellow"/>
-        </w:rPr>
-        <w:t>TuningCorrector</w:t>
-      </w:r>
-      <w:proofErr w:type="spellEnd"/>
-      <w:r>
-        <w:rPr>
-          <w:highlight w:val="yellow"/>
-        </w:rPr>
-        <w:t>\ ,</w:t>
-      </w:r>
-      <w:proofErr w:type="gramEnd"/>
-      <w:r>
-        <w:rPr>
-          <w:highlight w:val="yellow"/>
-        </w:rPr>
-        <w:t xml:space="preserve"> add two </w:t>
+        <w:t xml:space="preserve">In the directory named \TuningCorrector\ , add two </w:t>
       </w:r>
       <w:r>
         <w:rPr>
@@ -1054,15 +816,7 @@
         <w:t xml:space="preserve"> reference files</w:t>
       </w:r>
       <w:r>
-        <w:t xml:space="preserve">, give the </w:t>
-      </w:r>
-      <w:proofErr w:type="spellStart"/>
-      <w:r>
-        <w:t>csvs</w:t>
-      </w:r>
-      <w:proofErr w:type="spellEnd"/>
-      <w:r>
-        <w:t xml:space="preserve"> names as below:</w:t>
+        <w:t>, give the csvs names as below:</w:t>
       </w:r>
     </w:p>
     <w:p>
@@ -1075,23 +829,13 @@
         <w:spacing w:before="100" w:beforeAutospacing="1" w:after="100" w:afterAutospacing="1"/>
       </w:pPr>
       <w:r>
-        <w:t>UserChoices['measuredReferenceYorN</w:t>
-      </w:r>
-      <w:proofErr w:type="gramStart"/>
-      <w:r>
-        <w:t>'][</w:t>
-      </w:r>
-      <w:proofErr w:type="gramEnd"/>
-      <w:r>
-        <w:t>'referenceMeasuredFileName'] =['ReferenceCollected.csv','</w:t>
-      </w:r>
-      <w:proofErr w:type="spellStart"/>
-      <w:r>
-        <w:t>xyyy</w:t>
-      </w:r>
-      <w:proofErr w:type="spellEnd"/>
-      <w:r>
-        <w:t>']</w:t>
+        <w:t>UserChoices['measuredReferenceYorN']['</w:t>
+      </w:r>
+      <w:r>
+        <w:t>referenceFileToTune</w:t>
+      </w:r>
+      <w:r>
+        <w:t>'] =['ReferenceCollected.csv','xyyy']</w:t>
       </w:r>
       <w:r>
         <w:t xml:space="preserve">  </w:t>
@@ -1103,7 +847,11 @@
         <w:t xml:space="preserve"> this has at least one molecule</w:t>
       </w:r>
       <w:r>
-        <w:t xml:space="preserve"> (typically multiple molecules)</w:t>
+        <w:t xml:space="preserve"> (typically multiple </w:t>
+      </w:r>
+      <w:r>
+        <w:lastRenderedPageBreak/>
+        <w:t>molecules)</w:t>
       </w:r>
       <w:r>
         <w:t xml:space="preserve"> and contains </w:t>
@@ -1122,11 +870,7 @@
         <w:t xml:space="preserve"> the external pattern (e.g., NIST).  </w:t>
       </w:r>
       <w:r>
-        <w:t xml:space="preserve">This file includes the molecules which will be used for ‘calibration’ </w:t>
-      </w:r>
-      <w:proofErr w:type="gramStart"/>
-      <w:r>
-        <w:t xml:space="preserve">and </w:t>
+        <w:t xml:space="preserve">This file includes the molecules which will be used for ‘calibration’ and </w:t>
       </w:r>
       <w:r>
         <w:rPr>
@@ -1135,22 +879,8 @@
         </w:rPr>
         <w:t>also</w:t>
       </w:r>
-      <w:proofErr w:type="gramEnd"/>
-      <w:r>
-        <w:t xml:space="preserve"> the </w:t>
-      </w:r>
-      <w:r>
-        <w:lastRenderedPageBreak/>
-        <w:t xml:space="preserve">molecules which will become corrected. </w:t>
-      </w:r>
-      <w:r>
-        <w:t xml:space="preserve">The naming of </w:t>
-      </w:r>
-      <w:r>
-        <w:t xml:space="preserve">this </w:t>
-      </w:r>
-      <w:r>
-        <w:t>variable is confusing because it was originally designed for Case 1.</w:t>
+      <w:r>
+        <w:t xml:space="preserve"> the molecules which will become corrected. </w:t>
       </w:r>
     </w:p>
     <w:p>
@@ -1163,23 +893,13 @@
         <w:spacing w:before="100" w:beforeAutospacing="1" w:after="100" w:afterAutospacing="1"/>
       </w:pPr>
       <w:r>
-        <w:t>UserChoices['measuredReferenceYorN</w:t>
-      </w:r>
-      <w:proofErr w:type="gramStart"/>
-      <w:r>
-        <w:t>'][</w:t>
-      </w:r>
-      <w:proofErr w:type="gramEnd"/>
-      <w:r>
-        <w:t>'referenceLiteratureFileName'] =['ReferenceLiterature.csv','</w:t>
-      </w:r>
-      <w:proofErr w:type="spellStart"/>
-      <w:r>
-        <w:t>xyyy</w:t>
-      </w:r>
-      <w:proofErr w:type="spellEnd"/>
-      <w:r>
-        <w:t>']</w:t>
+        <w:t>UserChoices['measuredReferenceYorN']['</w:t>
+      </w:r>
+      <w:r>
+        <w:t>referenceFileToMatch</w:t>
+      </w:r>
+      <w:r>
+        <w:t>'] =['ReferenceLiterature.csv','xyyy']</w:t>
       </w:r>
       <w:r>
         <w:t xml:space="preserve"> </w:t>
@@ -1222,25 +942,11 @@
       <w:r>
         <w:t xml:space="preserve">This file should only include molecules that you will use for ‘calibration’. </w:t>
       </w:r>
-      <w:proofErr w:type="gramStart"/>
       <w:r>
         <w:t>Actually, i</w:t>
       </w:r>
       <w:r>
-        <w:t>t</w:t>
-      </w:r>
-      <w:proofErr w:type="gramEnd"/>
-      <w:r>
-        <w:t xml:space="preserve"> can include extraneous molecules, but cannot include the molecules you are trying to correct. </w:t>
-      </w:r>
-      <w:r>
-        <w:t>The naming of th</w:t>
-      </w:r>
-      <w:r>
-        <w:t>is</w:t>
-      </w:r>
-      <w:r>
-        <w:t xml:space="preserve"> variable is confusing because it was originally designed for Case 1.</w:t>
+        <w:t xml:space="preserve">t can include extraneous molecules, but cannot include the molecules you are trying to correct. </w:t>
       </w:r>
     </w:p>
     <w:p>
@@ -1279,21 +985,7 @@
         <w:rPr>
           <w:highlight w:val="yellow"/>
         </w:rPr>
-        <w:t>In directory named \</w:t>
-      </w:r>
-      <w:proofErr w:type="spellStart"/>
-      <w:r>
-        <w:rPr>
-          <w:highlight w:val="yellow"/>
-        </w:rPr>
-        <w:t>TuningCorrection</w:t>
-      </w:r>
-      <w:proofErr w:type="spellEnd"/>
-      <w:r>
-        <w:rPr>
-          <w:highlight w:val="yellow"/>
-        </w:rPr>
-        <w:t>\ directory, open UserInput.py</w:t>
+        <w:t>In directory named \TuningCorrection\ directory, open UserInput.py</w:t>
       </w:r>
       <w:r>
         <w:t xml:space="preserve"> (or the GUI) </w:t>
@@ -1309,21 +1001,11 @@
         <w:spacing w:before="100" w:beforeAutospacing="1" w:after="100" w:afterAutospacing="1"/>
       </w:pPr>
       <w:r>
-        <w:t xml:space="preserve">Turn on the feature </w:t>
-      </w:r>
-      <w:proofErr w:type="spellStart"/>
-      <w:r>
-        <w:t>TuningCorrector</w:t>
-      </w:r>
-      <w:proofErr w:type="spellEnd"/>
-      <w:r>
-        <w:t xml:space="preserve"> feature (also called </w:t>
-      </w:r>
-      <w:proofErr w:type="spellStart"/>
+        <w:t xml:space="preserve">Turn on the feature TuningCorrector feature (also called </w:t>
+      </w:r>
       <w:r>
         <w:t>measuredReferenceYorN</w:t>
       </w:r>
-      <w:proofErr w:type="spellEnd"/>
       <w:r>
         <w:t>), to yes</w:t>
       </w:r>
@@ -1340,11 +1022,9 @@
       <w:r>
         <w:t xml:space="preserve">Make sure </w:t>
       </w:r>
-      <w:proofErr w:type="spellStart"/>
       <w:r>
         <w:t>referenceFileNamesList</w:t>
       </w:r>
-      <w:proofErr w:type="spellEnd"/>
       <w:r>
         <w:t xml:space="preserve"> has ReferenceForAnalysisBeforeTuningCorrection.csv</w:t>
       </w:r>
@@ -1359,23 +1039,7 @@
         <w:spacing w:before="100" w:beforeAutospacing="1" w:after="100" w:afterAutospacing="1"/>
       </w:pPr>
       <w:r>
-        <w:t xml:space="preserve">Run MSRESOLVE in this directory with whatever settings you want, but </w:t>
-      </w:r>
-      <w:proofErr w:type="spellStart"/>
-      <w:r>
-        <w:t>DataAnalysis</w:t>
-      </w:r>
-      <w:proofErr w:type="spellEnd"/>
-      <w:r>
-        <w:t xml:space="preserve"> must be on. While it is intended to work with pre-processing, at present, this feature only works with </w:t>
-      </w:r>
-      <w:proofErr w:type="spellStart"/>
-      <w:r>
-        <w:t>DataAnalysis</w:t>
-      </w:r>
-      <w:proofErr w:type="spellEnd"/>
-      <w:r>
-        <w:t xml:space="preserve"> on.</w:t>
+        <w:t>Run MSRESOLVE in this directory with whatever settings you want, but DataAnalysis must be on. While it is intended to work with pre-processing, at present, this feature only works with DataAnalysis on.</w:t>
       </w:r>
     </w:p>
     <w:p>
@@ -1396,16 +1060,11 @@
       <w:r>
         <w:t>…</w:t>
       </w:r>
-      <w:proofErr w:type="gramStart"/>
       <w:r>
         <w:t>TuningCorrector.csv</w:t>
       </w:r>
       <w:r>
-        <w:t xml:space="preserve">  Open</w:t>
-      </w:r>
-      <w:proofErr w:type="gramEnd"/>
-      <w:r>
-        <w:t xml:space="preserve"> this file. (if there is more than one, then open the one with the highest number).</w:t>
+        <w:t xml:space="preserve">  Open this file. (if there is more than one, then open the one with the highest number).</w:t>
       </w:r>
     </w:p>
     <w:p>
@@ -1484,15 +1143,7 @@
         <w:t xml:space="preserve">for the other patterns </w:t>
       </w:r>
       <w:r>
-        <w:t xml:space="preserve">also, but those one </w:t>
-      </w:r>
-      <w:proofErr w:type="gramStart"/>
-      <w:r>
-        <w:t>are</w:t>
-      </w:r>
-      <w:proofErr w:type="gramEnd"/>
-      <w:r>
-        <w:t xml:space="preserve"> garbage, those are like having the tuning correction applied twice.</w:t>
+        <w:t>also, but those one are garbage, those are like having the tuning correction applied twice.</w:t>
       </w:r>
     </w:p>
     <w:p>
@@ -1511,21 +1162,7 @@
         <w:rPr>
           <w:highlight w:val="yellow"/>
         </w:rPr>
-        <w:t xml:space="preserve">In the directory named </w:t>
-      </w:r>
-      <w:proofErr w:type="gramStart"/>
-      <w:r>
-        <w:rPr>
-          <w:highlight w:val="yellow"/>
-        </w:rPr>
-        <w:t>\Analysis\  open</w:t>
-      </w:r>
-      <w:proofErr w:type="gramEnd"/>
-      <w:r>
-        <w:rPr>
-          <w:highlight w:val="yellow"/>
-        </w:rPr>
-        <w:t xml:space="preserve"> the file named ReferenceForAnalysisBeforeTuningCorrection</w:t>
+        <w:t>In the directory named \Analysis\  open the file named ReferenceForAnalysisBeforeTuningCorrection</w:t>
       </w:r>
       <w:r>
         <w:rPr>
@@ -1629,30 +1266,18 @@
       <w:r>
         <w:t xml:space="preserve"> UserInput.py or GUI change </w:t>
       </w:r>
-      <w:proofErr w:type="spellStart"/>
       <w:r>
         <w:t>referenceFileNamesList</w:t>
       </w:r>
-      <w:proofErr w:type="spellEnd"/>
       <w:r>
         <w:t xml:space="preserve"> to </w:t>
       </w:r>
       <w:r>
-        <w:t xml:space="preserve">now </w:t>
-      </w:r>
-      <w:proofErr w:type="gramStart"/>
-      <w:r>
-        <w:t xml:space="preserve">use </w:t>
-      </w:r>
-      <w:r>
-        <w:t xml:space="preserve"> </w:t>
-      </w:r>
-      <w:proofErr w:type="spellStart"/>
-      <w:r>
-        <w:t>ReferenceForAnalysisAfterTuningCorrection</w:t>
-      </w:r>
-      <w:proofErr w:type="spellEnd"/>
-      <w:proofErr w:type="gramEnd"/>
+        <w:t xml:space="preserve">now use </w:t>
+      </w:r>
+      <w:r>
+        <w:t xml:space="preserve"> ReferenceForAnalysisAfterTuningCorrection</w:t>
+      </w:r>
     </w:p>
     <w:p>
       <w:pPr>
@@ -1664,21 +1289,11 @@
         <w:spacing w:before="100" w:beforeAutospacing="1" w:after="100" w:afterAutospacing="1"/>
       </w:pPr>
       <w:r>
-        <w:t xml:space="preserve">Open UserInput.py or GUI and turn off the feature </w:t>
-      </w:r>
-      <w:proofErr w:type="spellStart"/>
-      <w:r>
-        <w:t>TuningCorrector</w:t>
-      </w:r>
-      <w:proofErr w:type="spellEnd"/>
-      <w:r>
-        <w:t xml:space="preserve"> feature, also called </w:t>
-      </w:r>
-      <w:proofErr w:type="spellStart"/>
+        <w:t xml:space="preserve">Open UserInput.py or GUI and turn off the feature TuningCorrector feature, also called </w:t>
+      </w:r>
       <w:r>
         <w:t>measuredReferenceYorN</w:t>
       </w:r>
-      <w:proofErr w:type="spellEnd"/>
       <w:r>
         <w:t>, by setting it to “no”. Your Tuning correction has already been done, so the feature needs to be off.</w:t>
       </w:r>
@@ -2818,4 +2433,16 @@
     </a:ext>
   </a:extLst>
 </a:theme>
+</file>
+
+<file path=customXml/item1.xml><?xml version="1.0" encoding="utf-8"?>
+<b:Sources xmlns:b="http://schemas.openxmlformats.org/officeDocument/2006/bibliography" xmlns="http://schemas.openxmlformats.org/officeDocument/2006/bibliography" SelectedStyle="\APASixthEditionOfficeOnline.xsl" StyleName="APA" Version="6"/>
+</file>
+
+<file path=customXml/itemProps1.xml><?xml version="1.0" encoding="utf-8"?>
+<ds:datastoreItem xmlns:ds="http://schemas.openxmlformats.org/officeDocument/2006/customXml" ds:itemID="{D73FC2CD-5E78-4723-96A5-622255D11722}">
+  <ds:schemaRefs>
+    <ds:schemaRef ds:uri="http://schemas.openxmlformats.org/officeDocument/2006/bibliography"/>
+  </ds:schemaRefs>
+</ds:datastoreItem>
 </file>
</xml_diff>